<commit_message>
Adding notes from IC and new version
</commit_message>
<xml_diff>
--- a/Presentations/Conferences etc/NIBES 2024/NIBES 2024 SÓF.docx
+++ b/Presentations/Conferences etc/NIBES 2024/NIBES 2024 SÓF.docx
@@ -19,7 +19,7 @@
           <w:sz w:val="24"/>
           <w:szCs w:val="24"/>
         </w:rPr>
-        <w:t>Applications of federated learning in a healthcare setting</w:t>
+        <w:t>Application of federated learning in a healthcare setting</w:t>
       </w:r>
     </w:p>
     <w:p>
@@ -273,7 +273,7 @@
       <w:pPr>
         <w:ind w:right="95"/>
         <w:sectPr>
-          <w:footerReference w:type="default" r:id="rId7"/>
+          <w:footerReference w:type="default" r:id="rId8"/>
           <w:pgSz w:w="11906" w:h="16838" w:orient="portrait"/>
           <w:pgMar w:top="1440" w:right="1440" w:bottom="1440" w:left="1440" w:header="708" w:footer="708" w:gutter="0"/>
           <w:pgNumType w:start="1"/>
@@ -313,7 +313,6 @@
       <w:pPr>
         <w:ind w:right="95"/>
         <w:rPr>
-          <w:ins w:author="Sean O Fithcheallaigh" w:date="2024-03-22T11:00:36.612Z" w:id="1007879208"/>
           <w:sz w:val="20"/>
           <w:szCs w:val="20"/>
         </w:rPr>
@@ -344,21 +343,35 @@
           <w:sz w:val="20"/>
           <w:szCs w:val="20"/>
         </w:rPr>
-        <w:t xml:space="preserve"> marked increase in the </w:t>
-      </w:r>
-      <w:r>
-        <w:rPr>
-          <w:sz w:val="20"/>
-          <w:szCs w:val="20"/>
-        </w:rPr>
-        <w:t xml:space="preserve">use of </w:t>
-      </w:r>
-      <w:r>
-        <w:rPr>
-          <w:sz w:val="20"/>
-          <w:szCs w:val="20"/>
-        </w:rPr>
-        <w:t xml:space="preserve">systems we call the </w:t>
+        <w:t xml:space="preserve"> marked increase in</w:t>
+      </w:r>
+      <w:r>
+        <w:rPr>
+          <w:sz w:val="20"/>
+          <w:szCs w:val="20"/>
+        </w:rPr>
+        <w:t xml:space="preserve"> the</w:t>
+      </w:r>
+      <w:r>
+        <w:rPr>
+          <w:sz w:val="20"/>
+          <w:szCs w:val="20"/>
+        </w:rPr>
+        <w:t xml:space="preserve"> </w:t>
+      </w:r>
+      <w:r>
+        <w:rPr>
+          <w:sz w:val="20"/>
+          <w:szCs w:val="20"/>
+        </w:rPr>
+        <w:t>adoption of what is called</w:t>
+      </w:r>
+      <w:r>
+        <w:rPr>
+          <w:sz w:val="20"/>
+          <w:szCs w:val="20"/>
+        </w:rPr>
+        <w:t xml:space="preserve"> the </w:t>
       </w:r>
       <w:r>
         <w:rPr>
@@ -372,7 +385,56 @@
           <w:sz w:val="20"/>
           <w:szCs w:val="20"/>
         </w:rPr>
-        <w:t>network of physical objects that collect and exchange data</w:t>
+        <w:t xml:space="preserve">network of physical objects that collect and exchange </w:t>
+      </w:r>
+      <w:r>
+        <w:rPr>
+          <w:sz w:val="20"/>
+          <w:szCs w:val="20"/>
+        </w:rPr>
+        <w:t>dat</w:t>
+      </w:r>
+      <w:r>
+        <w:rPr>
+          <w:sz w:val="20"/>
+          <w:szCs w:val="20"/>
+        </w:rPr>
+        <w:t>a.</w:t>
+      </w:r>
+      <w:r>
+        <w:rPr>
+          <w:sz w:val="20"/>
+          <w:szCs w:val="20"/>
+        </w:rPr>
+        <w:t xml:space="preserve"> </w:t>
+      </w:r>
+      <w:r>
+        <w:rPr>
+          <w:sz w:val="20"/>
+          <w:szCs w:val="20"/>
+        </w:rPr>
+        <w:t>As</w:t>
+      </w:r>
+      <w:r>
+        <w:rPr>
+          <w:sz w:val="20"/>
+          <w:szCs w:val="20"/>
+        </w:rPr>
+        <w:t xml:space="preserve"> the number of IoT devices increases</w:t>
+      </w:r>
+      <w:r>
+        <w:rPr>
+          <w:sz w:val="20"/>
+          <w:szCs w:val="20"/>
+        </w:rPr>
+        <w:t xml:space="preserve">, the amount of data being collected and stored </w:t>
+      </w:r>
+      <w:r>
+        <w:rPr>
+          <w:sz w:val="20"/>
+          <w:szCs w:val="20"/>
+        </w:rPr>
+        <w:t>is also increasing</w:t>
       </w:r>
       <w:r>
         <w:rPr>
@@ -386,7 +448,77 @@
           <w:sz w:val="20"/>
           <w:szCs w:val="20"/>
         </w:rPr>
-        <w:t>As more</w:t>
+        <w:t>Th</w:t>
+      </w:r>
+      <w:r>
+        <w:rPr>
+          <w:sz w:val="20"/>
+          <w:szCs w:val="20"/>
+        </w:rPr>
+        <w:t>is</w:t>
+      </w:r>
+      <w:r>
+        <w:rPr>
+          <w:sz w:val="20"/>
+          <w:szCs w:val="20"/>
+        </w:rPr>
+        <w:t xml:space="preserve"> increase </w:t>
+      </w:r>
+      <w:r>
+        <w:rPr>
+          <w:sz w:val="20"/>
+          <w:szCs w:val="20"/>
+        </w:rPr>
+        <w:t xml:space="preserve">in</w:t>
+      </w:r>
+      <w:r>
+        <w:rPr>
+          <w:sz w:val="20"/>
+          <w:szCs w:val="20"/>
+        </w:rPr>
+        <w:t xml:space="preserve"> the amount of</w:t>
+      </w:r>
+      <w:r>
+        <w:rPr>
+          <w:sz w:val="20"/>
+          <w:szCs w:val="20"/>
+        </w:rPr>
+        <w:t xml:space="preserve"> data</w:t>
+      </w:r>
+      <w:r>
+        <w:rPr>
+          <w:sz w:val="20"/>
+          <w:szCs w:val="20"/>
+        </w:rPr>
+        <w:t>,</w:t>
+      </w:r>
+      <w:r>
+        <w:rPr>
+          <w:sz w:val="20"/>
+          <w:szCs w:val="20"/>
+        </w:rPr>
+        <w:t xml:space="preserve"> alongside </w:t>
+      </w:r>
+      <w:r>
+        <w:rPr>
+          <w:sz w:val="20"/>
+          <w:szCs w:val="20"/>
+        </w:rPr>
+        <w:t>improvements</w:t>
+      </w:r>
+      <w:r>
+        <w:rPr>
+          <w:sz w:val="20"/>
+          <w:szCs w:val="20"/>
+        </w:rPr>
+        <w:t xml:space="preserve"> in computing power has </w:t>
+      </w:r>
+      <w:r>
+        <w:rPr>
+          <w:sz w:val="20"/>
+          <w:szCs w:val="20"/>
+        </w:rPr>
+        <w:t xml:space="preserve">contributed</w:t>
       </w:r>
       <w:r>
         <w:rPr>
@@ -400,14 +532,84 @@
           <w:sz w:val="20"/>
           <w:szCs w:val="20"/>
         </w:rPr>
-        <w:t xml:space="preserve">of these </w:t>
-      </w:r>
-      <w:r>
-        <w:rPr>
-          <w:sz w:val="20"/>
-          <w:szCs w:val="20"/>
-        </w:rPr>
-        <w:t>devices</w:t>
+        <w:t xml:space="preserve">to the </w:t>
+      </w:r>
+      <w:r>
+        <w:rPr>
+          <w:sz w:val="20"/>
+          <w:szCs w:val="20"/>
+        </w:rPr>
+        <w:t xml:space="preserve">recent </w:t>
+      </w:r>
+      <w:r>
+        <w:rPr>
+          <w:sz w:val="20"/>
+          <w:szCs w:val="20"/>
+        </w:rPr>
+        <w:t>advancements</w:t>
+      </w:r>
+      <w:r>
+        <w:rPr>
+          <w:sz w:val="20"/>
+          <w:szCs w:val="20"/>
+        </w:rPr>
+        <w:t xml:space="preserve"> in </w:t>
+      </w:r>
+      <w:r>
+        <w:rPr>
+          <w:sz w:val="20"/>
+          <w:szCs w:val="20"/>
+        </w:rPr>
+        <w:t>A</w:t>
+      </w:r>
+      <w:r>
+        <w:rPr>
+          <w:sz w:val="20"/>
+          <w:szCs w:val="20"/>
+        </w:rPr>
+        <w:t xml:space="preserve">rtificial </w:t>
+      </w:r>
+      <w:r>
+        <w:rPr>
+          <w:sz w:val="20"/>
+          <w:szCs w:val="20"/>
+        </w:rPr>
+        <w:t>I</w:t>
+      </w:r>
+      <w:r>
+        <w:rPr>
+          <w:sz w:val="20"/>
+          <w:szCs w:val="20"/>
+        </w:rPr>
+        <w:t>ntelligence (AI)</w:t>
+      </w:r>
+      <w:r>
+        <w:rPr>
+          <w:sz w:val="20"/>
+          <w:szCs w:val="20"/>
+        </w:rPr>
+        <w:t xml:space="preserve">. </w:t>
+      </w:r>
+      <w:r>
+        <w:rPr>
+          <w:sz w:val="20"/>
+          <w:szCs w:val="20"/>
+        </w:rPr>
+        <w:t xml:space="preserve">Increased data allows for the training of more complex AI </w:t>
+      </w:r>
+      <w:r>
+        <w:rPr>
+          <w:sz w:val="20"/>
+          <w:szCs w:val="20"/>
+        </w:rPr>
+        <w:t>models</w:t>
+      </w:r>
+      <w:r>
+        <w:rPr>
+          <w:sz w:val="20"/>
+          <w:szCs w:val="20"/>
+        </w:rPr>
+        <w:t>, while more powerful computers</w:t>
       </w:r>
       <w:r>
         <w:rPr>
@@ -421,35 +623,21 @@
           <w:sz w:val="20"/>
           <w:szCs w:val="20"/>
         </w:rPr>
-        <w:t xml:space="preserve">are in </w:t>
-      </w:r>
-      <w:r>
-        <w:rPr>
-          <w:sz w:val="20"/>
-          <w:szCs w:val="20"/>
-        </w:rPr>
-        <w:t>use</w:t>
-      </w:r>
-      <w:r>
-        <w:rPr>
-          <w:sz w:val="20"/>
-          <w:szCs w:val="20"/>
-        </w:rPr>
-        <w:t xml:space="preserve">, the amount of data being collected and stored has increase. </w:t>
-      </w:r>
-      <w:r>
-        <w:rPr>
-          <w:sz w:val="20"/>
-          <w:szCs w:val="20"/>
-        </w:rPr>
-        <w:t xml:space="preserve">This has, in part, lead to </w:t>
-      </w:r>
-      <w:r>
-        <w:rPr>
-          <w:sz w:val="20"/>
-          <w:szCs w:val="20"/>
-        </w:rPr>
-        <w:t>greater interest in the world of artificial intelligence (AI).</w:t>
+        <w:t>have enabled the processing of massive amounts of data</w:t>
+      </w:r>
+      <w:r>
+        <w:rPr>
+          <w:sz w:val="20"/>
+          <w:szCs w:val="20"/>
+        </w:rPr>
+        <w:t xml:space="preserve"> which </w:t>
+      </w:r>
+      <w:r>
+        <w:rPr>
+          <w:sz w:val="20"/>
+          <w:szCs w:val="20"/>
+        </w:rPr>
+        <w:t>are</w:t>
       </w:r>
       <w:r>
         <w:rPr>
@@ -458,373 +646,192 @@
         </w:rPr>
         <w:t xml:space="preserve"> </w:t>
       </w:r>
+      <w:r>
+        <w:rPr>
+          <w:sz w:val="20"/>
+          <w:szCs w:val="20"/>
+        </w:rPr>
+        <w:t xml:space="preserve">required</w:t>
+      </w:r>
+      <w:r>
+        <w:rPr>
+          <w:sz w:val="20"/>
+          <w:szCs w:val="20"/>
+        </w:rPr>
+        <w:t xml:space="preserve"> for these models.</w:t>
+      </w:r>
+      <w:r>
+        <w:rPr>
+          <w:sz w:val="20"/>
+          <w:szCs w:val="20"/>
+        </w:rPr>
+        <w:t xml:space="preserve"> </w:t>
+      </w:r>
+      <w:r>
+        <w:rPr>
+          <w:sz w:val="20"/>
+          <w:szCs w:val="20"/>
+        </w:rPr>
+        <w:t>Another growing trend is</w:t>
+      </w:r>
+      <w:r>
+        <w:rPr>
+          <w:sz w:val="20"/>
+          <w:szCs w:val="20"/>
+        </w:rPr>
+        <w:t xml:space="preserve"> </w:t>
+      </w:r>
+      <w:r>
+        <w:rPr>
+          <w:sz w:val="20"/>
+          <w:szCs w:val="20"/>
+        </w:rPr>
+        <w:t xml:space="preserve">an increase in public concern over </w:t>
+      </w:r>
+      <w:r>
+        <w:rPr>
+          <w:sz w:val="20"/>
+          <w:szCs w:val="20"/>
+        </w:rPr>
+        <w:t xml:space="preserve">data </w:t>
+      </w:r>
+      <w:r>
+        <w:rPr>
+          <w:sz w:val="20"/>
+          <w:szCs w:val="20"/>
+        </w:rPr>
+        <w:t>privacy</w:t>
+      </w:r>
+      <w:r>
+        <w:rPr>
+          <w:sz w:val="20"/>
+          <w:szCs w:val="20"/>
+        </w:rPr>
+        <w:t xml:space="preserve">. According to a Pew Research Centre </w:t>
+      </w:r>
+      <w:r>
+        <w:rPr>
+          <w:sz w:val="20"/>
+          <w:szCs w:val="20"/>
+        </w:rPr>
+        <w:t>survey carried out in America, 7</w:t>
+      </w:r>
+      <w:r>
+        <w:rPr>
+          <w:sz w:val="20"/>
+          <w:szCs w:val="20"/>
+        </w:rPr>
+        <w:t xml:space="preserve">9% of adults were concerned </w:t>
+      </w:r>
+      <w:r>
+        <w:rPr>
+          <w:sz w:val="20"/>
+          <w:szCs w:val="20"/>
+        </w:rPr>
+        <w:t xml:space="preserve">about the way their personal </w:t>
+      </w:r>
+      <w:r>
+        <w:rPr>
+          <w:sz w:val="20"/>
+          <w:szCs w:val="20"/>
+        </w:rPr>
+        <w:t>data</w:t>
+      </w:r>
+      <w:r>
+        <w:rPr>
+          <w:sz w:val="20"/>
+          <w:szCs w:val="20"/>
+        </w:rPr>
+        <w:t xml:space="preserve"> was </w:t>
+      </w:r>
+      <w:r>
+        <w:rPr>
+          <w:sz w:val="20"/>
+          <w:szCs w:val="20"/>
+        </w:rPr>
+        <w:t>being</w:t>
+      </w:r>
+      <w:r>
+        <w:rPr>
+          <w:sz w:val="20"/>
+          <w:szCs w:val="20"/>
+        </w:rPr>
+        <w:t xml:space="preserve"> used by companies</w:t>
+      </w:r>
+      <w:r>
+        <w:rPr>
+          <w:sz w:val="20"/>
+          <w:szCs w:val="20"/>
+        </w:rPr>
+        <w:t xml:space="preserve"> [1]</w:t>
+      </w:r>
+      <w:r>
+        <w:rPr>
+          <w:sz w:val="20"/>
+          <w:szCs w:val="20"/>
+        </w:rPr>
+        <w:t xml:space="preserve">. </w:t>
+      </w:r>
+      <w:r>
+        <w:rPr>
+          <w:sz w:val="20"/>
+          <w:szCs w:val="20"/>
+        </w:rPr>
+        <w:t>A</w:t>
+      </w:r>
+      <w:r>
+        <w:rPr>
+          <w:sz w:val="20"/>
+          <w:szCs w:val="20"/>
+        </w:rPr>
+        <w:t>nd a</w:t>
+      </w:r>
+      <w:r>
+        <w:rPr>
+          <w:sz w:val="20"/>
+          <w:szCs w:val="20"/>
+        </w:rPr>
+        <w:t xml:space="preserve">ccording to </w:t>
+      </w:r>
+      <w:r>
+        <w:rPr>
+          <w:sz w:val="20"/>
+          <w:szCs w:val="20"/>
+        </w:rPr>
+        <w:t xml:space="preserve">the Unted Nations Conference on Trade and Development (UNCTAD), </w:t>
+      </w:r>
+      <w:r>
+        <w:rPr>
+          <w:sz w:val="20"/>
+          <w:szCs w:val="20"/>
+        </w:rPr>
+        <w:t>137 out of 194 countries have put in place some form of legislation</w:t>
+      </w:r>
+      <w:r>
+        <w:rPr>
+          <w:sz w:val="20"/>
+          <w:szCs w:val="20"/>
+        </w:rPr>
+        <w:t xml:space="preserve"> to protect privacy and data</w:t>
+      </w:r>
+      <w:r>
+        <w:rPr>
+          <w:rStyle w:val="FootnoteReference"/>
+          <w:sz w:val="20"/>
+          <w:szCs w:val="20"/>
+        </w:rPr>
+        <w:footnoteReference w:id="1"/>
+      </w:r>
+      <w:r>
+        <w:rPr>
+          <w:sz w:val="20"/>
+          <w:szCs w:val="20"/>
+        </w:rPr>
+        <w:t xml:space="preserve">. </w:t>
+      </w:r>
     </w:p>
     <w:p>
       <w:pPr>
-        <w:pStyle w:val="Normal"/>
-        <w:ind w:right="95"/>
-        <w:rPr>
-          <w:sz w:val="20"/>
-          <w:szCs w:val="20"/>
-        </w:rPr>
-      </w:pPr>
-    </w:p>
-    <w:p>
-      <w:pPr>
-        <w:ind w:right="95"/>
-        <w:rPr>
-          <w:ins w:author="Sean O Fithcheallaigh" w:date="2024-03-22T11:00:39.453Z" w:id="1537451273"/>
-          <w:sz w:val="20"/>
-          <w:szCs w:val="20"/>
-        </w:rPr>
-      </w:pPr>
-      <w:bookmarkStart w:name="_Int_LgE6DZsc" w:id="226769881"/>
-      <w:r>
-        <w:rPr>
-          <w:sz w:val="20"/>
-          <w:szCs w:val="20"/>
-        </w:rPr>
-        <w:t xml:space="preserve">Alongside the increase in activity related to the IoT, there has also been </w:t>
-      </w:r>
-      <w:r>
-        <w:rPr>
-          <w:sz w:val="20"/>
-          <w:szCs w:val="20"/>
-        </w:rPr>
-        <w:t xml:space="preserve">an increase in public concern over </w:t>
-      </w:r>
-      <w:ins w:author="Sean O Fithcheallaigh" w:date="2024-03-21T12:59:05.002Z" w:id="1686567876">
-        <w:r>
-          <w:rPr>
-            <w:sz w:val="20"/>
-            <w:szCs w:val="20"/>
-          </w:rPr>
-          <w:t xml:space="preserve">data </w:t>
-        </w:r>
-      </w:ins>
-      <w:r>
-        <w:rPr>
-          <w:sz w:val="20"/>
-          <w:szCs w:val="20"/>
-        </w:rPr>
-        <w:t>privacy</w:t>
-      </w:r>
-      <w:r>
-        <w:rPr>
-          <w:sz w:val="20"/>
-          <w:szCs w:val="20"/>
-        </w:rPr>
-        <w:t>.</w:t>
-      </w:r>
-      <w:bookmarkEnd w:id="226769881"/>
-      <w:r>
-        <w:rPr>
-          <w:sz w:val="20"/>
-          <w:szCs w:val="20"/>
-        </w:rPr>
-        <w:t xml:space="preserve"> According to a Pew Research Centre </w:t>
-      </w:r>
-      <w:r>
-        <w:rPr>
-          <w:sz w:val="20"/>
-          <w:szCs w:val="20"/>
-        </w:rPr>
-        <w:t>survey carried out in America, 7</w:t>
-      </w:r>
-      <w:r>
-        <w:rPr>
-          <w:sz w:val="20"/>
-          <w:szCs w:val="20"/>
-        </w:rPr>
-        <w:t xml:space="preserve">9% of adults were concerned </w:t>
-      </w:r>
-      <w:r>
-        <w:rPr>
-          <w:sz w:val="20"/>
-          <w:szCs w:val="20"/>
-        </w:rPr>
-        <w:t xml:space="preserve">about the way their personal </w:t>
-      </w:r>
-      <w:r>
-        <w:rPr>
-          <w:sz w:val="20"/>
-          <w:szCs w:val="20"/>
-        </w:rPr>
-        <w:t>data</w:t>
-      </w:r>
-      <w:r>
-        <w:rPr>
-          <w:sz w:val="20"/>
-          <w:szCs w:val="20"/>
-        </w:rPr>
-        <w:t xml:space="preserve"> was </w:t>
-      </w:r>
-      <w:r>
-        <w:rPr>
-          <w:sz w:val="20"/>
-          <w:szCs w:val="20"/>
-        </w:rPr>
-        <w:t>being</w:t>
-      </w:r>
-      <w:r>
-        <w:rPr>
-          <w:sz w:val="20"/>
-          <w:szCs w:val="20"/>
-        </w:rPr>
-        <w:t xml:space="preserve"> used by companies</w:t>
-      </w:r>
-      <w:r>
-        <w:rPr>
-          <w:sz w:val="20"/>
-          <w:szCs w:val="20"/>
-        </w:rPr>
-        <w:t xml:space="preserve"> [1]</w:t>
-      </w:r>
-      <w:r>
-        <w:rPr>
-          <w:sz w:val="20"/>
-          <w:szCs w:val="20"/>
-        </w:rPr>
-        <w:t xml:space="preserve">. This has been reflected in legislation, </w:t>
-      </w:r>
-      <w:r>
-        <w:rPr>
-          <w:sz w:val="20"/>
-          <w:szCs w:val="20"/>
-        </w:rPr>
-        <w:t>such as the General Data Protection Regulation (GDPR</w:t>
-      </w:r>
-      <w:r>
-        <w:rPr>
-          <w:sz w:val="20"/>
-          <w:szCs w:val="20"/>
-        </w:rPr>
-        <w:t>), introduced in 2018 in the EU</w:t>
-      </w:r>
-      <w:r>
-        <w:rPr>
-          <w:sz w:val="20"/>
-          <w:szCs w:val="20"/>
-        </w:rPr>
-        <w:t xml:space="preserve">, China introduced the </w:t>
-      </w:r>
-      <w:r>
-        <w:rPr>
-          <w:sz w:val="20"/>
-          <w:szCs w:val="20"/>
-        </w:rPr>
-        <w:t>Personal Protection Information Law in 2021, and South Korea</w:t>
-      </w:r>
-      <w:r>
-        <w:rPr>
-          <w:sz w:val="20"/>
-          <w:szCs w:val="20"/>
-        </w:rPr>
-        <w:t xml:space="preserve"> enacted the Personal Information Protect </w:t>
-      </w:r>
-      <w:r>
-        <w:rPr>
-          <w:sz w:val="20"/>
-          <w:szCs w:val="20"/>
-        </w:rPr>
-        <w:t>Act of</w:t>
-      </w:r>
-      <w:r>
-        <w:rPr>
-          <w:sz w:val="20"/>
-          <w:szCs w:val="20"/>
-        </w:rPr>
-        <w:t xml:space="preserve"> 2011. </w:t>
-      </w:r>
-    </w:p>
-    <w:p>
-      <w:pPr>
-        <w:pStyle w:val="Normal"/>
-        <w:ind w:right="95"/>
-        <w:rPr>
-          <w:sz w:val="20"/>
-          <w:szCs w:val="20"/>
-        </w:rPr>
-      </w:pPr>
-    </w:p>
-    <w:p>
-      <w:pPr>
-        <w:pStyle w:val="Normal"/>
-        <w:ind w:right="95"/>
-        <w:rPr>
-          <w:sz w:val="20"/>
-          <w:szCs w:val="20"/>
-        </w:rPr>
-      </w:pPr>
-      <w:r>
-        <w:rPr>
-          <w:sz w:val="20"/>
-          <w:szCs w:val="20"/>
-        </w:rPr>
-        <w:t xml:space="preserve">This period has also seen </w:t>
-      </w:r>
-      <w:r>
-        <w:rPr>
-          <w:sz w:val="20"/>
-          <w:szCs w:val="20"/>
-        </w:rPr>
-        <w:t>researchers</w:t>
-      </w:r>
-      <w:r>
-        <w:rPr>
-          <w:sz w:val="20"/>
-          <w:szCs w:val="20"/>
-        </w:rPr>
-        <w:t xml:space="preserve"> working in </w:t>
-      </w:r>
-      <w:r>
-        <w:rPr>
-          <w:sz w:val="20"/>
-          <w:szCs w:val="20"/>
-        </w:rPr>
-        <w:t>AI</w:t>
-      </w:r>
-      <w:r>
-        <w:rPr>
-          <w:sz w:val="20"/>
-          <w:szCs w:val="20"/>
-        </w:rPr>
-        <w:t xml:space="preserve"> </w:t>
-      </w:r>
-      <w:r>
-        <w:rPr>
-          <w:sz w:val="20"/>
-          <w:szCs w:val="20"/>
-        </w:rPr>
-        <w:t>looking</w:t>
-      </w:r>
-      <w:r>
-        <w:rPr>
-          <w:sz w:val="20"/>
-          <w:szCs w:val="20"/>
-        </w:rPr>
-        <w:t xml:space="preserve"> for way</w:t>
-      </w:r>
-      <w:r>
-        <w:rPr>
-          <w:sz w:val="20"/>
-          <w:szCs w:val="20"/>
-        </w:rPr>
-        <w:t>s</w:t>
-      </w:r>
-      <w:r>
-        <w:rPr>
-          <w:sz w:val="20"/>
-          <w:szCs w:val="20"/>
-        </w:rPr>
-        <w:t xml:space="preserve"> to ensure data privacy</w:t>
-      </w:r>
-      <w:ins w:author="Sean O Fithcheallaigh" w:date="2024-03-21T13:02:55.611Z" w:id="1273274459">
-        <w:r>
-          <w:rPr>
-            <w:sz w:val="20"/>
-            <w:szCs w:val="20"/>
-          </w:rPr>
-          <w:t xml:space="preserve"> in their models</w:t>
-        </w:r>
-      </w:ins>
-      <w:r>
-        <w:rPr>
-          <w:sz w:val="20"/>
-          <w:szCs w:val="20"/>
-        </w:rPr>
-        <w:t xml:space="preserve">, while still being able to </w:t>
-      </w:r>
-      <w:r>
-        <w:rPr>
-          <w:sz w:val="20"/>
-          <w:szCs w:val="20"/>
-        </w:rPr>
-        <w:t>bene</w:t>
-      </w:r>
-      <w:r>
-        <w:rPr>
-          <w:sz w:val="20"/>
-          <w:szCs w:val="20"/>
-        </w:rPr>
-        <w:t>fit</w:t>
-      </w:r>
-      <w:r>
-        <w:rPr>
-          <w:sz w:val="20"/>
-          <w:szCs w:val="20"/>
-        </w:rPr>
-        <w:t xml:space="preserve"> from the increasing amount of data</w:t>
-      </w:r>
-      <w:r>
-        <w:rPr>
-          <w:sz w:val="20"/>
-          <w:szCs w:val="20"/>
-        </w:rPr>
-        <w:t xml:space="preserve"> that companies and organisations </w:t>
-      </w:r>
-      <w:r>
-        <w:rPr>
-          <w:sz w:val="20"/>
-          <w:szCs w:val="20"/>
-        </w:rPr>
-        <w:t xml:space="preserve">have. One </w:t>
-      </w:r>
-      <w:r>
-        <w:rPr>
-          <w:sz w:val="20"/>
-          <w:szCs w:val="20"/>
-        </w:rPr>
-        <w:t>approach</w:t>
-      </w:r>
-      <w:r>
-        <w:rPr>
-          <w:sz w:val="20"/>
-          <w:szCs w:val="20"/>
-        </w:rPr>
-        <w:t xml:space="preserve"> that shows promise is</w:t>
-      </w:r>
-      <w:del w:author="Sean O Fithcheallaigh" w:date="2024-03-21T13:03:15.427Z" w:id="1193606914">
-        <w:r>
-          <w:rPr>
-            <w:sz w:val="20"/>
-            <w:szCs w:val="20"/>
-          </w:rPr>
-          <w:delText xml:space="preserve"> came</w:delText>
-        </w:r>
-      </w:del>
-      <w:r>
-        <w:rPr>
-          <w:sz w:val="20"/>
-          <w:szCs w:val="20"/>
-        </w:rPr>
-        <w:t xml:space="preserve"> Federated Learning</w:t>
-      </w:r>
-      <w:r>
-        <w:rPr>
-          <w:sz w:val="20"/>
-          <w:szCs w:val="20"/>
-        </w:rPr>
-        <w:t xml:space="preserve"> [2]</w:t>
-      </w:r>
-      <w:r>
-        <w:rPr>
-          <w:sz w:val="20"/>
-          <w:szCs w:val="20"/>
-        </w:rPr>
-        <w:t xml:space="preserve"> (FL)</w:t>
-      </w:r>
-      <w:r>
-        <w:rPr>
-          <w:sz w:val="20"/>
-          <w:szCs w:val="20"/>
-        </w:rPr>
-        <w:t>.</w:t>
-      </w:r>
-    </w:p>
-    <w:p>
-      <w:pPr>
-        <w:pStyle w:val="Normal"/>
         <w:ind w:right="95"/>
         <w:rPr>
           <w:sz w:val="20"/>
@@ -842,9 +849,9 @@
           <w:noProof/>
         </w:rPr>
         <w:drawing>
-          <wp:inline distT="0" distB="0" distL="0" distR="0" wp14:anchorId="31C30C58" wp14:editId="034EA8E8">
-            <wp:extent cx="2637155" cy="2260600"/>
-            <wp:effectExtent l="0" t="0" r="0" b="6350"/>
+          <wp:inline distT="0" distB="0" distL="0" distR="0" wp14:anchorId="31C30C58" wp14:editId="2714F330">
+            <wp:extent cx="2816127" cy="2414016"/>
+            <wp:effectExtent l="0" t="0" r="3810" b="5715"/>
             <wp:docPr id="857847591" name="Picture 1" descr="A diagram of a flowchart&#10;&#10;Description automatically generated"/>
             <wp:cNvGraphicFramePr>
               <a:graphicFrameLocks xmlns:a="http://schemas.openxmlformats.org/drawingml/2006/main" noChangeAspect="1"/>
@@ -857,7 +864,7 @@
                     <pic:cNvPicPr/>
                   </pic:nvPicPr>
                   <pic:blipFill>
-                    <a:blip r:embed="rId8"/>
+                    <a:blip r:embed="rId9"/>
                     <a:stretch>
                       <a:fillRect/>
                     </a:stretch>
@@ -865,7 +872,7 @@
                   <pic:spPr>
                     <a:xfrm>
                       <a:off x="0" y="0"/>
-                      <a:ext cx="2637155" cy="2260600"/>
+                      <a:ext cx="2824535" cy="2421223"/>
                     </a:xfrm>
                     <a:prstGeom prst="rect">
                       <a:avLst/>
@@ -881,16 +888,16 @@
     <w:p>
       <w:pPr>
         <w:pBdr>
-          <w:top w:val="nil" w:color="000000" w:sz="0" w:space="0"/>
-          <w:left w:val="nil" w:color="000000" w:sz="0" w:space="0"/>
-          <w:bottom w:val="nil" w:color="000000" w:sz="0" w:space="0"/>
-          <w:right w:val="nil" w:color="000000" w:sz="0" w:space="0"/>
-          <w:between w:val="nil" w:color="000000" w:sz="0" w:space="0"/>
+          <w:top w:val="nil"/>
+          <w:left w:val="nil"/>
+          <w:bottom w:val="nil"/>
+          <w:right w:val="nil"/>
+          <w:between w:val="nil"/>
         </w:pBdr>
         <w:spacing w:after="200"/>
         <w:rPr>
-          <w:i w:val="1"/>
-          <w:iCs w:val="1"/>
+          <w:i/>
+          <w:iCs/>
           <w:color w:val="000000"/>
           <w:sz w:val="16"/>
           <w:szCs w:val="16"/>
@@ -898,11 +905,11 @@
       </w:pPr>
       <w:r>
         <w:rPr>
-          <w:b w:val="1"/>
-          <w:bCs w:val="1"/>
-          <w:i w:val="1"/>
-          <w:iCs w:val="1"/>
-          <w:color w:val="000000" w:themeColor="text1" w:themeTint="FF" w:themeShade="FF"/>
+          <w:b/>
+          <w:bCs/>
+          <w:i/>
+          <w:iCs/>
+          <w:color w:val="000000" w:themeColor="text1"/>
           <w:sz w:val="16"/>
           <w:szCs w:val="16"/>
         </w:rPr>
@@ -910,9 +917,9 @@
       </w:r>
       <w:r>
         <w:rPr>
-          <w:i w:val="1"/>
-          <w:iCs w:val="1"/>
-          <w:color w:val="000000" w:themeColor="text1" w:themeTint="FF" w:themeShade="FF"/>
+          <w:i/>
+          <w:iCs/>
+          <w:color w:val="000000" w:themeColor="text1"/>
           <w:sz w:val="16"/>
           <w:szCs w:val="16"/>
         </w:rPr>
@@ -920,9 +927,9 @@
       </w:r>
       <w:r>
         <w:rPr>
-          <w:i w:val="1"/>
-          <w:iCs w:val="1"/>
-          <w:color w:val="000000" w:themeColor="text1" w:themeTint="FF" w:themeShade="FF"/>
+          <w:i/>
+          <w:iCs/>
+          <w:color w:val="000000" w:themeColor="text1"/>
           <w:sz w:val="16"/>
           <w:szCs w:val="16"/>
         </w:rPr>
@@ -931,78 +938,126 @@
     </w:p>
     <w:p>
       <w:pPr>
-        <w:ind w:right="95"/>
-        <w:rPr>
-          <w:sz w:val="20"/>
-          <w:szCs w:val="20"/>
-        </w:rPr>
-      </w:pPr>
-      <w:r>
-        <w:rPr>
-          <w:sz w:val="20"/>
-          <w:szCs w:val="20"/>
-        </w:rPr>
-        <w:t xml:space="preserve">This work aims to provide an overview of FL and how it can be applied to the healthcare sector as a way of </w:t>
-      </w:r>
-      <w:r>
-        <w:rPr>
-          <w:sz w:val="20"/>
-          <w:szCs w:val="20"/>
-        </w:rPr>
-        <w:t>benefitting</w:t>
-      </w:r>
-      <w:r>
-        <w:rPr>
-          <w:sz w:val="20"/>
-          <w:szCs w:val="20"/>
-        </w:rPr>
-        <w:t xml:space="preserve"> from advances in artificial intelligence, while ensuring data privacy for the users of the </w:t>
-      </w:r>
-      <w:ins w:author="Sean O Fithcheallaigh" w:date="2024-03-21T13:05:55.695Z" w:id="517874447">
-        <w:r>
-          <w:rPr>
-            <w:sz w:val="20"/>
-            <w:szCs w:val="20"/>
-          </w:rPr>
-          <w:t>services provided</w:t>
-        </w:r>
-      </w:ins>
-      <w:del w:author="Sean O Fithcheallaigh" w:date="2024-03-21T13:05:47.277Z" w:id="1818152005">
-        <w:r>
-          <w:rPr>
-            <w:sz w:val="20"/>
-            <w:szCs w:val="20"/>
-          </w:rPr>
-          <w:delText>service</w:delText>
-        </w:r>
-      </w:del>
-      <w:r>
-        <w:rPr>
-          <w:sz w:val="20"/>
-          <w:szCs w:val="20"/>
-        </w:rPr>
-        <w:t>.</w:t>
-      </w:r>
-    </w:p>
-    <w:p>
-      <w:pPr>
-        <w:pStyle w:val="Normal"/>
         <w:pBdr>
-          <w:top w:val="nil" w:color="000000" w:sz="0" w:space="0"/>
-          <w:left w:val="nil" w:color="000000" w:sz="0" w:space="0"/>
-          <w:bottom w:val="nil" w:color="000000" w:sz="0" w:space="0"/>
-          <w:right w:val="nil" w:color="000000" w:sz="0" w:space="0"/>
-          <w:between w:val="nil" w:color="000000" w:sz="0" w:space="0"/>
+          <w:top w:val="nil"/>
+          <w:left w:val="nil"/>
+          <w:bottom w:val="nil"/>
+          <w:right w:val="nil"/>
+          <w:between w:val="nil"/>
         </w:pBdr>
         <w:spacing w:after="200"/>
         <w:rPr>
-          <w:i w:val="1"/>
-          <w:iCs w:val="1"/>
-          <w:color w:val="000000" w:themeColor="text1" w:themeTint="FF" w:themeShade="FF"/>
+          <w:i/>
+          <w:iCs/>
+          <w:color w:val="000000" w:themeColor="text1"/>
           <w:sz w:val="16"/>
           <w:szCs w:val="16"/>
         </w:rPr>
       </w:pPr>
+    </w:p>
+    <w:p>
+      <w:pPr>
+        <w:ind w:right="95"/>
+        <w:rPr>
+          <w:sz w:val="20"/>
+          <w:szCs w:val="20"/>
+        </w:rPr>
+      </w:pPr>
+      <w:r>
+        <w:rPr>
+          <w:sz w:val="20"/>
+          <w:szCs w:val="20"/>
+        </w:rPr>
+        <w:t xml:space="preserve">This period has seen researchers working in AI looking for ways to ensure data privacy in their models, while still being able to benefit from the </w:t>
+      </w:r>
+      <w:r>
+        <w:rPr>
+          <w:sz w:val="20"/>
+          <w:szCs w:val="20"/>
+        </w:rPr>
+        <w:t>increasing amount</w:t>
+      </w:r>
+      <w:r>
+        <w:rPr>
+          <w:sz w:val="20"/>
+          <w:szCs w:val="20"/>
+        </w:rPr>
+        <w:t>s</w:t>
+      </w:r>
+      <w:r>
+        <w:rPr>
+          <w:sz w:val="20"/>
+          <w:szCs w:val="20"/>
+        </w:rPr>
+        <w:t xml:space="preserve"> of data</w:t>
+      </w:r>
+      <w:r>
+        <w:rPr>
+          <w:sz w:val="20"/>
+          <w:szCs w:val="20"/>
+        </w:rPr>
+        <w:t>.</w:t>
+      </w:r>
+      <w:r>
+        <w:rPr>
+          <w:sz w:val="20"/>
+          <w:szCs w:val="20"/>
+        </w:rPr>
+        <w:t xml:space="preserve"> One approach that shows promise is Federated Learning</w:t>
+      </w:r>
+      <w:r>
+        <w:rPr>
+          <w:sz w:val="20"/>
+          <w:szCs w:val="20"/>
+        </w:rPr>
+        <w:t xml:space="preserve"> (FL)</w:t>
+      </w:r>
+      <w:r>
+        <w:rPr>
+          <w:sz w:val="20"/>
+          <w:szCs w:val="20"/>
+        </w:rPr>
+        <w:t xml:space="preserve"> [2].</w:t>
+      </w:r>
+    </w:p>
+    <w:p>
+      <w:pPr>
+        <w:ind w:right="95"/>
+        <w:rPr>
+          <w:sz w:val="20"/>
+          <w:szCs w:val="20"/>
+        </w:rPr>
+      </w:pPr>
+    </w:p>
+    <w:p>
+      <w:pPr>
+        <w:ind w:right="95"/>
+        <w:rPr>
+          <w:sz w:val="20"/>
+          <w:szCs w:val="20"/>
+        </w:rPr>
+      </w:pPr>
+      <w:r>
+        <w:rPr>
+          <w:sz w:val="20"/>
+          <w:szCs w:val="20"/>
+        </w:rPr>
+        <w:t xml:space="preserve">This work aims to provide an overview of FL and how it can be applied to the healthcare sector as a way of benefitting from advances in </w:t>
+      </w:r>
+      <w:r>
+        <w:rPr>
+          <w:sz w:val="20"/>
+          <w:szCs w:val="20"/>
+        </w:rPr>
+        <w:t>AI</w:t>
+      </w:r>
+      <w:r>
+        <w:rPr>
+          <w:sz w:val="20"/>
+          <w:szCs w:val="20"/>
+        </w:rPr>
+        <w:t>, while ensuring data privacy for the users of the services provided.</w:t>
+      </w:r>
     </w:p>
     <w:p>
       <w:pPr>
@@ -1013,12 +1068,22 @@
           <w:szCs w:val="22"/>
         </w:rPr>
       </w:pPr>
-      <w:r>
+    </w:p>
+    <w:p>
+      <w:pPr>
+        <w:pStyle w:val="Heading1"/>
         <w:rPr>
           <w:rFonts w:ascii="Times New Roman" w:hAnsi="Times New Roman" w:cs="Times New Roman"/>
           <w:sz w:val="22"/>
           <w:szCs w:val="22"/>
         </w:rPr>
+      </w:pPr>
+      <w:r>
+        <w:rPr>
+          <w:rFonts w:ascii="Times New Roman" w:hAnsi="Times New Roman" w:cs="Times New Roman"/>
+          <w:sz w:val="22"/>
+          <w:szCs w:val="22"/>
+        </w:rPr>
         <w:t>Discussion</w:t>
       </w:r>
     </w:p>
@@ -1026,29 +1091,17 @@
       <w:pPr>
         <w:ind w:right="95"/>
         <w:rPr>
-          <w:ins w:author="Sean O Fithcheallaigh" w:date="2024-03-22T11:00:50.142Z" w:id="65809573"/>
           <w:sz w:val="20"/>
           <w:szCs w:val="20"/>
         </w:rPr>
       </w:pPr>
-      <w:ins w:author="Sean O Fithcheallaigh" w:date="2024-03-21T13:06:08.527Z" w:id="1110198663">
-        <w:r>
-          <w:rPr>
-            <w:sz w:val="20"/>
-            <w:szCs w:val="20"/>
-          </w:rPr>
-          <w:t>Taking</w:t>
-        </w:r>
-      </w:ins>
-      <w:del w:author="Sean O Fithcheallaigh" w:date="2024-03-21T13:06:05.265Z" w:id="142207482">
-        <w:r>
-          <w:rPr>
-            <w:sz w:val="20"/>
-            <w:szCs w:val="20"/>
-          </w:rPr>
-          <w:delText>If we take</w:delText>
-        </w:r>
-      </w:del>
+      <w:r>
+        <w:rPr>
+          <w:sz w:val="20"/>
+          <w:szCs w:val="20"/>
+        </w:rPr>
+        <w:t>Taking</w:t>
+      </w:r>
       <w:r>
         <w:rPr>
           <w:sz w:val="20"/>
@@ -1056,127 +1109,48 @@
         </w:rPr>
         <w:t xml:space="preserve"> the example of </w:t>
       </w:r>
-      <w:ins w:author="Sean O Fithcheallaigh" w:date="2024-03-21T20:19:22.91Z" w:id="619097634">
-        <w:r>
-          <w:rPr>
-            <w:sz w:val="20"/>
-            <w:szCs w:val="20"/>
-          </w:rPr>
-          <w:t>disease</w:t>
-        </w:r>
-      </w:ins>
-      <w:del w:author="Sean O Fithcheallaigh" w:date="2024-03-21T20:19:19.529Z" w:id="1362868198">
-        <w:r>
-          <w:rPr>
-            <w:sz w:val="20"/>
-            <w:szCs w:val="20"/>
-          </w:rPr>
-          <w:delText>cancer</w:delText>
-        </w:r>
-      </w:del>
-      <w:r>
-        <w:rPr>
-          <w:sz w:val="20"/>
-          <w:szCs w:val="20"/>
-        </w:rPr>
-        <w:t xml:space="preserve"> detection, with ML, </w:t>
-      </w:r>
-      <w:del w:author="Sean O Fithcheallaigh" w:date="2024-03-21T14:15:18.396Z" w:id="238476211">
-        <w:r>
-          <w:rPr>
-            <w:sz w:val="20"/>
-            <w:szCs w:val="20"/>
-          </w:rPr>
-          <w:delText xml:space="preserve">researchers </w:delText>
-        </w:r>
-        <w:r>
-          <w:rPr>
-            <w:sz w:val="20"/>
-            <w:szCs w:val="20"/>
-          </w:rPr>
-          <w:delText>will</w:delText>
-        </w:r>
-        <w:r>
-          <w:rPr>
-            <w:sz w:val="20"/>
-            <w:szCs w:val="20"/>
-          </w:rPr>
-          <w:delText xml:space="preserve"> follow </w:delText>
-        </w:r>
-      </w:del>
-      <w:r>
-        <w:rPr>
-          <w:sz w:val="20"/>
-          <w:szCs w:val="20"/>
-        </w:rPr>
-        <w:t>a</w:t>
-      </w:r>
-      <w:ins w:author="Sean O Fithcheallaigh" w:date="2024-03-21T14:15:26.19Z" w:id="1880474928">
-        <w:r>
-          <w:rPr>
-            <w:sz w:val="20"/>
-            <w:szCs w:val="20"/>
-          </w:rPr>
-          <w:t xml:space="preserve"> </w:t>
-        </w:r>
-      </w:ins>
-      <w:del w:author="Sean O Fithcheallaigh" w:date="2024-03-21T14:15:40.916Z" w:id="911755125">
-        <w:r>
-          <w:rPr>
-            <w:sz w:val="20"/>
-            <w:szCs w:val="20"/>
-          </w:rPr>
-          <w:delText xml:space="preserve"> workflow</w:delText>
-        </w:r>
-      </w:del>
-      <w:ins w:author="Sean O Fithcheallaigh" w:date="2024-03-21T14:15:30.498Z" w:id="696446733">
-        <w:r>
-          <w:rPr>
-            <w:sz w:val="20"/>
-            <w:szCs w:val="20"/>
-          </w:rPr>
-          <w:t>typical</w:t>
-        </w:r>
-        <w:r>
-          <w:rPr>
-            <w:sz w:val="20"/>
-            <w:szCs w:val="20"/>
-          </w:rPr>
-          <w:t xml:space="preserve"> workflow</w:t>
-        </w:r>
-        <w:r>
-          <w:rPr>
-            <w:sz w:val="20"/>
-            <w:szCs w:val="20"/>
-          </w:rPr>
-          <w:t xml:space="preserve"> would </w:t>
-        </w:r>
-        <w:r>
-          <w:rPr>
-            <w:sz w:val="20"/>
-            <w:szCs w:val="20"/>
-          </w:rPr>
-          <w:t>be</w:t>
-        </w:r>
-      </w:ins>
-      <w:ins w:author="Sean O Fithcheallaigh" w:date="2024-03-21T20:26:18.942Z" w:id="1554532816">
-        <w:r>
-          <w:rPr>
-            <w:sz w:val="20"/>
-            <w:szCs w:val="20"/>
-          </w:rPr>
-          <w:t xml:space="preserve"> to</w:t>
-        </w:r>
-      </w:ins>
-      <w:del w:author="Sean O Fithcheallaigh" w:date="2024-03-21T20:26:18.176Z" w:id="940283485">
-        <w:r>
-          <w:rPr>
-            <w:sz w:val="20"/>
-            <w:szCs w:val="20"/>
-          </w:rPr>
-          <w:delText>:</w:delText>
-        </w:r>
-      </w:del>
+      <w:r>
+        <w:rPr>
+          <w:sz w:val="20"/>
+          <w:szCs w:val="20"/>
+        </w:rPr>
+        <w:t>disease</w:t>
+      </w:r>
+      <w:r>
+        <w:rPr>
+          <w:sz w:val="20"/>
+          <w:szCs w:val="20"/>
+        </w:rPr>
+        <w:t xml:space="preserve"> detection, with </w:t>
+      </w:r>
+      <w:r>
+        <w:rPr>
+          <w:sz w:val="20"/>
+          <w:szCs w:val="20"/>
+        </w:rPr>
+        <w:t>machine learning (</w:t>
+      </w:r>
+      <w:r>
+        <w:rPr>
+          <w:sz w:val="20"/>
+          <w:szCs w:val="20"/>
+        </w:rPr>
+        <w:t>ML</w:t>
+      </w:r>
+      <w:r>
+        <w:rPr>
+          <w:sz w:val="20"/>
+          <w:szCs w:val="20"/>
+        </w:rPr>
+        <w:t>)</w:t>
+      </w:r>
+      <w:r>
+        <w:rPr>
+          <w:sz w:val="20"/>
+          <w:szCs w:val="20"/>
+        </w:rPr>
+        <w:t>, a</w:t>
+      </w:r>
       <w:r>
         <w:rPr>
           <w:sz w:val="20"/>
@@ -1189,28 +1163,77 @@
           <w:sz w:val="20"/>
           <w:szCs w:val="20"/>
         </w:rPr>
-        <w:t xml:space="preserve">gather the dataset, build a model, fine tune it, and </w:t>
-      </w:r>
-      <w:r>
-        <w:rPr>
-          <w:sz w:val="20"/>
-          <w:szCs w:val="20"/>
-        </w:rPr>
-        <w:t>then</w:t>
-      </w:r>
-      <w:r>
-        <w:rPr>
-          <w:sz w:val="20"/>
-          <w:szCs w:val="20"/>
-        </w:rPr>
-        <w:t xml:space="preserve"> deploy it</w:t>
-      </w:r>
-      <w:r>
-        <w:rPr>
-          <w:sz w:val="20"/>
-          <w:szCs w:val="20"/>
-        </w:rPr>
-        <w:t xml:space="preserve"> when a level of accuracy is </w:t>
+        <w:t>typical workflow would be</w:t>
+      </w:r>
+      <w:r>
+        <w:rPr>
+          <w:sz w:val="20"/>
+          <w:szCs w:val="20"/>
+        </w:rPr>
+        <w:t xml:space="preserve"> to</w:t>
+      </w:r>
+      <w:r>
+        <w:rPr>
+          <w:sz w:val="20"/>
+          <w:szCs w:val="20"/>
+        </w:rPr>
+        <w:t xml:space="preserve"> </w:t>
+      </w:r>
+      <w:r>
+        <w:rPr>
+          <w:sz w:val="20"/>
+          <w:szCs w:val="20"/>
+        </w:rPr>
+        <w:t>gather the dataset, build</w:t>
+      </w:r>
+      <w:r>
+        <w:rPr>
+          <w:sz w:val="20"/>
+          <w:szCs w:val="20"/>
+        </w:rPr>
+        <w:t xml:space="preserve"> and tune</w:t>
+      </w:r>
+      <w:r>
+        <w:rPr>
+          <w:sz w:val="20"/>
+          <w:szCs w:val="20"/>
+        </w:rPr>
+        <w:t xml:space="preserve"> a model, deploy</w:t>
+      </w:r>
+      <w:r>
+        <w:rPr>
+          <w:sz w:val="20"/>
+          <w:szCs w:val="20"/>
+        </w:rPr>
+        <w:t>ing</w:t>
+      </w:r>
+      <w:r>
+        <w:rPr>
+          <w:sz w:val="20"/>
+          <w:szCs w:val="20"/>
+        </w:rPr>
+        <w:t xml:space="preserve"> it</w:t>
+      </w:r>
+      <w:r>
+        <w:rPr>
+          <w:sz w:val="20"/>
+          <w:szCs w:val="20"/>
+        </w:rPr>
+        <w:t xml:space="preserve"> when a </w:t>
+      </w:r>
+      <w:r>
+        <w:rPr>
+          <w:sz w:val="20"/>
+          <w:szCs w:val="20"/>
+        </w:rPr>
+        <w:t xml:space="preserve">desired </w:t>
+      </w:r>
+      <w:r>
+        <w:rPr>
+          <w:sz w:val="20"/>
+          <w:szCs w:val="20"/>
+        </w:rPr>
+        <w:t xml:space="preserve">level of accuracy is </w:t>
       </w:r>
       <w:r>
         <w:rPr>
@@ -1224,99 +1247,43 @@
           <w:sz w:val="20"/>
           <w:szCs w:val="20"/>
         </w:rPr>
-        <w:t xml:space="preserve"> </w:t>
-      </w:r>
-      <w:r>
-        <w:rPr>
-          <w:sz w:val="20"/>
-          <w:szCs w:val="20"/>
-        </w:rPr>
-        <w:t xml:space="preserve">But this dataset may </w:t>
-      </w:r>
-      <w:del w:author="Sean O Fithcheallaigh" w:date="2024-03-21T20:27:49.136Z" w:id="1676931930">
-        <w:r>
-          <w:rPr>
-            <w:sz w:val="20"/>
-            <w:szCs w:val="20"/>
-          </w:rPr>
-          <w:delText>not be very up to date</w:delText>
-        </w:r>
-        <w:r>
-          <w:rPr>
-            <w:sz w:val="20"/>
-            <w:szCs w:val="20"/>
-          </w:rPr>
-          <w:delText xml:space="preserve">, or it may </w:delText>
-        </w:r>
-      </w:del>
-      <w:r>
-        <w:rPr>
-          <w:sz w:val="20"/>
-          <w:szCs w:val="20"/>
-        </w:rPr>
-        <w:t xml:space="preserve">not </w:t>
-      </w:r>
-      <w:ins w:author="Sean O Fithcheallaigh" w:date="2024-03-21T20:27:56.839Z" w:id="1631990556">
-        <w:r>
-          <w:rPr>
-            <w:sz w:val="20"/>
-            <w:szCs w:val="20"/>
-          </w:rPr>
-          <w:t>have been</w:t>
-        </w:r>
-      </w:ins>
-      <w:del w:author="Sean O Fithcheallaigh" w:date="2024-03-21T20:27:54.845Z" w:id="77261441">
-        <w:r>
-          <w:rPr>
-            <w:sz w:val="20"/>
-            <w:szCs w:val="20"/>
-          </w:rPr>
-          <w:delText>be</w:delText>
-        </w:r>
-      </w:del>
-      <w:r>
-        <w:rPr>
-          <w:sz w:val="20"/>
-          <w:szCs w:val="20"/>
-        </w:rPr>
-        <w:t xml:space="preserve"> updated</w:t>
-      </w:r>
-      <w:ins w:author="Sean O Fithcheallaigh" w:date="2024-03-21T20:28:21.451Z" w:id="1289896085">
-        <w:r>
-          <w:rPr>
-            <w:sz w:val="20"/>
-            <w:szCs w:val="20"/>
-          </w:rPr>
-          <w:t xml:space="preserve"> with more recent data</w:t>
-        </w:r>
-      </w:ins>
-      <w:del w:author="Sean O Fithcheallaigh" w:date="2024-03-21T20:28:04.125Z" w:id="372355947">
-        <w:r>
-          <w:rPr>
-            <w:sz w:val="20"/>
-            <w:szCs w:val="20"/>
-          </w:rPr>
-          <w:delText xml:space="preserve"> on a regular basic.</w:delText>
-        </w:r>
-        <w:r>
-          <w:rPr>
-            <w:sz w:val="20"/>
-            <w:szCs w:val="20"/>
-          </w:rPr>
-          <w:delText xml:space="preserve"> </w:delText>
-        </w:r>
-      </w:del>
-    </w:p>
-    <w:p>
-      <w:pPr>
-        <w:pStyle w:val="Normal"/>
-        <w:ind w:right="95"/>
-        <w:rPr>
-          <w:ins w:author="Sean O Fithcheallaigh" w:date="2024-03-21T14:20:38.986Z" w:id="1465653039"/>
-          <w:sz w:val="20"/>
-          <w:szCs w:val="20"/>
-        </w:rPr>
-      </w:pPr>
+        <w:t xml:space="preserve"> But this dataset may</w:t>
+      </w:r>
+      <w:r>
+        <w:rPr>
+          <w:sz w:val="20"/>
+          <w:szCs w:val="20"/>
+        </w:rPr>
+        <w:t xml:space="preserve"> be quite </w:t>
+      </w:r>
+      <w:r>
+        <w:rPr>
+          <w:sz w:val="20"/>
+          <w:szCs w:val="20"/>
+        </w:rPr>
+        <w:t>old or</w:t>
+      </w:r>
+      <w:r>
+        <w:rPr>
+          <w:sz w:val="20"/>
+          <w:szCs w:val="20"/>
+        </w:rPr>
+        <w:t xml:space="preserve"> may not have been updated with the most recent </w:t>
+      </w:r>
+      <w:r>
+        <w:rPr>
+          <w:sz w:val="20"/>
+          <w:szCs w:val="20"/>
+        </w:rPr>
+        <w:t>data and</w:t>
+      </w:r>
+      <w:r>
+        <w:rPr>
+          <w:sz w:val="20"/>
+          <w:szCs w:val="20"/>
+        </w:rPr>
+        <w:t xml:space="preserve"> is not local to the hospital.</w:t>
+      </w:r>
     </w:p>
     <w:p>
       <w:pPr>
@@ -1326,43 +1293,15 @@
           <w:szCs w:val="20"/>
         </w:rPr>
       </w:pPr>
-      <w:del w:author="Sean O Fithcheallaigh" w:date="2024-03-21T14:21:00.866Z" w:id="308956864">
-        <w:r>
-          <w:rPr>
-            <w:sz w:val="20"/>
-            <w:szCs w:val="20"/>
-          </w:rPr>
-          <w:delText>Hospitals</w:delText>
-        </w:r>
-        <w:r>
-          <w:rPr>
-            <w:sz w:val="20"/>
-            <w:szCs w:val="20"/>
-          </w:rPr>
-          <w:delText xml:space="preserve"> are always gatherin</w:delText>
-        </w:r>
-        <w:r>
-          <w:rPr>
-            <w:sz w:val="20"/>
-            <w:szCs w:val="20"/>
-          </w:rPr>
-          <w:delText xml:space="preserve">g new data, but </w:delText>
-        </w:r>
-        <w:r>
-          <w:rPr>
-            <w:sz w:val="20"/>
-            <w:szCs w:val="20"/>
-          </w:rPr>
-          <w:delText>that data must be kept private.</w:delText>
-        </w:r>
-        <w:r>
-          <w:rPr>
-            <w:sz w:val="20"/>
-            <w:szCs w:val="20"/>
-          </w:rPr>
-          <w:delText xml:space="preserve"> </w:delText>
-        </w:r>
-      </w:del>
+    </w:p>
+    <w:p>
+      <w:pPr>
+        <w:ind w:right="95"/>
+        <w:rPr>
+          <w:sz w:val="20"/>
+          <w:szCs w:val="20"/>
+        </w:rPr>
+      </w:pPr>
       <w:r>
         <w:rPr>
           <w:sz w:val="20"/>
@@ -1375,7 +1314,21 @@
           <w:sz w:val="20"/>
           <w:szCs w:val="20"/>
         </w:rPr>
-        <w:t xml:space="preserve">while keeping data private by </w:t>
+        <w:t>while keeping data private</w:t>
+      </w:r>
+      <w:r>
+        <w:rPr>
+          <w:sz w:val="20"/>
+          <w:szCs w:val="20"/>
+        </w:rPr>
+        <w:t>. This is done</w:t>
+      </w:r>
+      <w:r>
+        <w:rPr>
+          <w:sz w:val="20"/>
+          <w:szCs w:val="20"/>
+        </w:rPr>
+        <w:t xml:space="preserve"> by </w:t>
       </w:r>
       <w:r>
         <w:rPr>
@@ -1389,69 +1342,63 @@
           <w:sz w:val="20"/>
           <w:szCs w:val="20"/>
         </w:rPr>
-        <w:t xml:space="preserve"> a local model, </w:t>
-      </w:r>
-      <w:r>
-        <w:rPr>
-          <w:sz w:val="20"/>
-          <w:szCs w:val="20"/>
-        </w:rPr>
-        <w:t>known</w:t>
-      </w:r>
-      <w:r>
-        <w:rPr>
-          <w:sz w:val="20"/>
-          <w:szCs w:val="20"/>
-        </w:rPr>
-        <w:t xml:space="preserve"> as the client model, on </w:t>
-      </w:r>
-      <w:del w:author="Sean O Fithcheallaigh" w:date="2024-03-21T20:29:33.291Z" w:id="1486480061">
-        <w:r>
-          <w:rPr>
-            <w:sz w:val="20"/>
-            <w:szCs w:val="20"/>
-          </w:rPr>
-          <w:delText>the data the</w:delText>
-        </w:r>
-      </w:del>
-      <w:ins w:author="Sean O Fithcheallaigh" w:date="2024-03-21T14:21:28.465Z" w:id="19349609">
-        <w:r>
-          <w:rPr>
-            <w:sz w:val="20"/>
-            <w:szCs w:val="20"/>
-          </w:rPr>
-          <w:t xml:space="preserve"> local data (i.e. the data the</w:t>
-        </w:r>
-      </w:ins>
-      <w:r>
-        <w:rPr>
-          <w:sz w:val="20"/>
-          <w:szCs w:val="20"/>
-        </w:rPr>
-        <w:t xml:space="preserve"> hospital holds</w:t>
-      </w:r>
-      <w:ins w:author="Sean O Fithcheallaigh" w:date="2024-03-21T14:21:35.133Z" w:id="439688016">
-        <w:r>
-          <w:rPr>
-            <w:sz w:val="20"/>
-            <w:szCs w:val="20"/>
-          </w:rPr>
-          <w:t>)</w:t>
-        </w:r>
-      </w:ins>
-      <w:r>
-        <w:rPr>
-          <w:sz w:val="20"/>
-          <w:szCs w:val="20"/>
-        </w:rPr>
-        <w:t>, and whe</w:t>
-      </w:r>
-      <w:r>
-        <w:rPr>
-          <w:sz w:val="20"/>
-          <w:szCs w:val="20"/>
-        </w:rPr>
-        <w:t xml:space="preserve">n the local model has been trained, </w:t>
+        <w:t xml:space="preserve"> a local model</w:t>
+      </w:r>
+      <w:r>
+        <w:rPr>
+          <w:sz w:val="20"/>
+          <w:szCs w:val="20"/>
+        </w:rPr>
+        <w:t xml:space="preserve"> on the data held by the health centre</w:t>
+      </w:r>
+      <w:r>
+        <w:rPr>
+          <w:sz w:val="20"/>
+          <w:szCs w:val="20"/>
+        </w:rPr>
+        <w:t xml:space="preserve"> (i.e., client)</w:t>
+      </w:r>
+      <w:r>
+        <w:rPr>
+          <w:sz w:val="20"/>
+          <w:szCs w:val="20"/>
+        </w:rPr>
+        <w:t>. This means that the data never leaves the location</w:t>
+      </w:r>
+      <w:r>
+        <w:rPr>
+          <w:sz w:val="20"/>
+          <w:szCs w:val="20"/>
+        </w:rPr>
+        <w:t>.</w:t>
+      </w:r>
+      <w:r>
+        <w:rPr>
+          <w:sz w:val="20"/>
+          <w:szCs w:val="20"/>
+        </w:rPr>
+        <w:t xml:space="preserve"> </w:t>
+      </w:r>
+      <w:r>
+        <w:rPr>
+          <w:sz w:val="20"/>
+          <w:szCs w:val="20"/>
+        </w:rPr>
+        <w:t>W</w:t>
+      </w:r>
+      <w:r>
+        <w:rPr>
+          <w:sz w:val="20"/>
+          <w:szCs w:val="20"/>
+        </w:rPr>
+        <w:t>hen</w:t>
+      </w:r>
+      <w:r>
+        <w:rPr>
+          <w:sz w:val="20"/>
+          <w:szCs w:val="20"/>
+        </w:rPr>
+        <w:t xml:space="preserve"> the local model has been trained, </w:t>
       </w:r>
       <w:r>
         <w:rPr>
@@ -1460,96 +1407,48 @@
         </w:rPr>
         <w:t xml:space="preserve">the </w:t>
       </w:r>
-      <w:ins w:author="Sean O Fithcheallaigh" w:date="2024-03-21T20:31:46.803Z" w:id="2007258725">
-        <w:r>
-          <w:rPr>
-            <w:sz w:val="20"/>
-            <w:szCs w:val="20"/>
-          </w:rPr>
-          <w:t xml:space="preserve">updated </w:t>
-        </w:r>
-      </w:ins>
-      <w:ins w:author="Sean O Fithcheallaigh" w:date="2024-03-21T14:21:59.917Z" w:id="1576544141">
-        <w:r>
-          <w:rPr>
-            <w:sz w:val="20"/>
-            <w:szCs w:val="20"/>
-          </w:rPr>
-          <w:t>model parameters</w:t>
-        </w:r>
-      </w:ins>
-      <w:ins w:author="Sean O Fithcheallaigh" w:date="2024-03-21T20:32:07.839Z" w:id="476218547">
-        <w:r>
-          <w:rPr>
-            <w:sz w:val="20"/>
-            <w:szCs w:val="20"/>
-          </w:rPr>
-          <w:t>, and not the data itself</w:t>
-        </w:r>
-      </w:ins>
-      <w:del w:author="Sean O Fithcheallaigh" w:date="2024-03-21T20:31:58.122Z" w:id="368607899">
-        <w:r>
-          <w:rPr>
-            <w:sz w:val="20"/>
-            <w:szCs w:val="20"/>
-          </w:rPr>
-          <w:delText>o</w:delText>
-        </w:r>
-      </w:del>
-      <w:del w:author="Sean O Fithcheallaigh" w:date="2024-03-21T14:21:54.205Z" w:id="1526979839">
-        <w:r>
-          <w:rPr>
-            <w:sz w:val="20"/>
-            <w:szCs w:val="20"/>
-          </w:rPr>
-          <w:delText>utput</w:delText>
-        </w:r>
-      </w:del>
-      <w:del w:author="Sean O Fithcheallaigh" w:date="2024-03-21T20:31:57.922Z" w:id="1923704152">
-        <w:r>
-          <w:rPr>
-            <w:sz w:val="20"/>
-            <w:szCs w:val="20"/>
-          </w:rPr>
-          <w:delText xml:space="preserve"> </w:delText>
-        </w:r>
-      </w:del>
-      <w:del w:author="Sean O Fithcheallaigh" w:date="2024-03-21T14:22:14.091Z" w:id="559692104">
-        <w:r>
-          <w:rPr>
-            <w:sz w:val="20"/>
-            <w:szCs w:val="20"/>
-          </w:rPr>
-          <w:delText>of</w:delText>
-        </w:r>
-      </w:del>
-      <w:del w:author="Sean O Fithcheallaigh" w:date="2024-03-21T20:31:56.924Z" w:id="685447951">
-        <w:r>
-          <w:rPr>
-            <w:sz w:val="20"/>
-            <w:szCs w:val="20"/>
-          </w:rPr>
-          <w:delText xml:space="preserve"> that training</w:delText>
-        </w:r>
-      </w:del>
-      <w:del w:author="Sean O Fithcheallaigh" w:date="2024-03-21T20:32:11.926Z" w:id="1711009496">
-        <w:r>
-          <w:rPr>
-            <w:sz w:val="20"/>
-            <w:szCs w:val="20"/>
-          </w:rPr>
-          <w:delText xml:space="preserve"> is</w:delText>
-        </w:r>
-      </w:del>
-      <w:ins w:author="Sean O Fithcheallaigh" w:date="2024-03-21T20:32:14.445Z" w:id="844877355">
-        <w:r>
-          <w:rPr>
-            <w:sz w:val="20"/>
-            <w:szCs w:val="20"/>
-          </w:rPr>
-          <w:t>are</w:t>
-        </w:r>
-      </w:ins>
+      <w:r>
+        <w:rPr>
+          <w:sz w:val="20"/>
+          <w:szCs w:val="20"/>
+        </w:rPr>
+        <w:t xml:space="preserve">updated </w:t>
+      </w:r>
+      <w:r>
+        <w:rPr>
+          <w:sz w:val="20"/>
+          <w:szCs w:val="20"/>
+        </w:rPr>
+        <w:t>model parameters</w:t>
+      </w:r>
+      <w:r>
+        <w:rPr>
+          <w:sz w:val="20"/>
+          <w:szCs w:val="20"/>
+        </w:rPr>
+        <w:t xml:space="preserve">, and not the data </w:t>
+      </w:r>
+      <w:r>
+        <w:rPr>
+          <w:sz w:val="20"/>
+          <w:szCs w:val="20"/>
+        </w:rPr>
+        <w:t>itself</w:t>
+      </w:r>
+      <w:r>
+        <w:rPr>
+          <w:sz w:val="20"/>
+          <w:szCs w:val="20"/>
+        </w:rPr>
+        <w:t>,</w:t>
+      </w:r>
+      <w:r>
+        <w:rPr>
+          <w:sz w:val="20"/>
+          <w:szCs w:val="20"/>
+        </w:rPr>
+        <w:t xml:space="preserve"> are</w:t>
+      </w:r>
       <w:r>
         <w:rPr>
           <w:sz w:val="20"/>
@@ -1569,7 +1468,21 @@
           <w:sz w:val="20"/>
           <w:szCs w:val="20"/>
         </w:rPr>
-        <w:t xml:space="preserve"> the updates from a large number of sites, and </w:t>
+        <w:t xml:space="preserve"> the updates from </w:t>
+      </w:r>
+      <w:r>
+        <w:rPr>
+          <w:sz w:val="20"/>
+          <w:szCs w:val="20"/>
+        </w:rPr>
+        <w:t>many</w:t>
+      </w:r>
+      <w:r>
+        <w:rPr>
+          <w:sz w:val="20"/>
+          <w:szCs w:val="20"/>
+        </w:rPr>
+        <w:t xml:space="preserve"> sites, and </w:t>
       </w:r>
       <w:r>
         <w:rPr>
@@ -1592,24 +1505,13 @@
         </w:rPr>
         <w:t xml:space="preserve">to </w:t>
       </w:r>
-      <w:ins w:author="Sean O Fithcheallaigh" w:date="2024-03-21T20:32:28.98Z" w:id="1082378534">
-        <w:r>
-          <w:rPr>
-            <w:sz w:val="20"/>
-            <w:szCs w:val="20"/>
-          </w:rPr>
-          <w:t>train</w:t>
-        </w:r>
-      </w:ins>
-      <w:del w:author="Sean O Fithcheallaigh" w:date="2024-03-21T20:32:27.075Z" w:id="373659696">
-        <w:r>
-          <w:rPr>
-            <w:sz w:val="20"/>
-            <w:szCs w:val="20"/>
-          </w:rPr>
-          <w:delText>form</w:delText>
-        </w:r>
-      </w:del>
+      <w:r>
+        <w:rPr>
+          <w:sz w:val="20"/>
+          <w:szCs w:val="20"/>
+        </w:rPr>
+        <w:t>train</w:t>
+      </w:r>
       <w:r>
         <w:rPr>
           <w:sz w:val="20"/>
@@ -1617,21 +1519,61 @@
         </w:rPr>
         <w:t xml:space="preserve"> a new global model</w:t>
       </w:r>
-      <w:ins w:author="Sean O Fithcheallaigh" w:date="2024-03-21T20:33:22.519Z" w:id="227427031">
-        <w:r>
-          <w:rPr>
-            <w:sz w:val="20"/>
-            <w:szCs w:val="20"/>
-          </w:rPr>
-          <w:t>.</w:t>
-        </w:r>
-      </w:ins>
-      <w:r>
-        <w:rPr>
-          <w:sz w:val="20"/>
-          <w:szCs w:val="20"/>
-        </w:rPr>
-        <w:t xml:space="preserve"> which is them sent back to the clients. This process is shown in Figure 1.</w:t>
+      <w:r>
+        <w:rPr>
+          <w:sz w:val="20"/>
+          <w:szCs w:val="20"/>
+        </w:rPr>
+        <w:t xml:space="preserve"> which is the</w:t>
+      </w:r>
+      <w:r>
+        <w:rPr>
+          <w:sz w:val="20"/>
+          <w:szCs w:val="20"/>
+        </w:rPr>
+        <w:t>n</w:t>
+      </w:r>
+      <w:r>
+        <w:rPr>
+          <w:sz w:val="20"/>
+          <w:szCs w:val="20"/>
+        </w:rPr>
+        <w:t xml:space="preserve"> sent back to the clients. This process is shown in Figure 1.</w:t>
+      </w:r>
+      <w:r>
+        <w:rPr>
+          <w:sz w:val="20"/>
+          <w:szCs w:val="20"/>
+        </w:rPr>
+        <w:t xml:space="preserve"> This process is repeated over </w:t>
+      </w:r>
+      <w:r>
+        <w:rPr>
+          <w:sz w:val="20"/>
+          <w:szCs w:val="20"/>
+        </w:rPr>
+        <w:t>a number of</w:t>
+      </w:r>
+      <w:r>
+        <w:rPr>
+          <w:sz w:val="20"/>
+          <w:szCs w:val="20"/>
+        </w:rPr>
+        <w:t xml:space="preserve"> iterations, until</w:t>
+      </w:r>
+      <w:r>
+        <w:rPr>
+          <w:sz w:val="20"/>
+          <w:szCs w:val="20"/>
+        </w:rPr>
+        <w:t xml:space="preserve"> a desired level of accuracy is reach</w:t>
+      </w:r>
+      <w:r>
+        <w:rPr>
+          <w:sz w:val="20"/>
+          <w:szCs w:val="20"/>
+        </w:rPr>
+        <w:t>.</w:t>
       </w:r>
     </w:p>
     <w:p>
@@ -1670,14 +1612,7 @@
           <w:sz w:val="20"/>
           <w:szCs w:val="20"/>
         </w:rPr>
-        <w:t>In a health</w:t>
-      </w:r>
-      <w:r>
-        <w:rPr>
-          <w:sz w:val="20"/>
-          <w:szCs w:val="20"/>
-        </w:rPr>
-        <w:t xml:space="preserve">care </w:t>
+        <w:t xml:space="preserve">In a healthcare </w:t>
       </w:r>
       <w:r>
         <w:rPr>
@@ -1691,51 +1626,49 @@
           <w:sz w:val="20"/>
           <w:szCs w:val="20"/>
         </w:rPr>
-        <w:t xml:space="preserve">, federated </w:t>
-      </w:r>
-      <w:r>
-        <w:rPr>
-          <w:sz w:val="20"/>
-          <w:szCs w:val="20"/>
-        </w:rPr>
-        <w:t>learning</w:t>
-      </w:r>
-      <w:r>
-        <w:rPr>
-          <w:sz w:val="20"/>
-          <w:szCs w:val="20"/>
-        </w:rPr>
-        <w:t xml:space="preserve"> offers a way to train</w:t>
-      </w:r>
-      <w:del w:author="Sean O Fithcheallaigh" w:date="2024-03-21T20:38:33.645Z" w:id="1833369305">
-        <w:r>
-          <w:rPr>
-            <w:sz w:val="20"/>
-            <w:szCs w:val="20"/>
-          </w:rPr>
-          <w:delText>ing</w:delText>
-        </w:r>
-      </w:del>
-      <w:r>
-        <w:rPr>
-          <w:sz w:val="20"/>
-          <w:szCs w:val="20"/>
-        </w:rPr>
-        <w:t xml:space="preserve"> machine learning models which can be widely used on data that </w:t>
-      </w:r>
-      <w:r>
-        <w:rPr>
-          <w:sz w:val="20"/>
-          <w:szCs w:val="20"/>
-        </w:rPr>
-        <w:t>remains</w:t>
-      </w:r>
-      <w:r>
-        <w:rPr>
-          <w:sz w:val="20"/>
-          <w:szCs w:val="20"/>
-        </w:rPr>
-        <w:t xml:space="preserve"> local to the hospital or health centre</w:t>
+        <w:t xml:space="preserve">, </w:t>
+      </w:r>
+      <w:r>
+        <w:rPr>
+          <w:sz w:val="20"/>
+          <w:szCs w:val="20"/>
+        </w:rPr>
+        <w:t>FL</w:t>
+      </w:r>
+      <w:r>
+        <w:rPr>
+          <w:sz w:val="20"/>
+          <w:szCs w:val="20"/>
+        </w:rPr>
+        <w:t xml:space="preserve"> offers a way to train </w:t>
+      </w:r>
+      <w:r>
+        <w:rPr>
+          <w:sz w:val="20"/>
+          <w:szCs w:val="20"/>
+        </w:rPr>
+        <w:t>ML m</w:t>
+      </w:r>
+      <w:r>
+        <w:rPr>
+          <w:sz w:val="20"/>
+          <w:szCs w:val="20"/>
+        </w:rPr>
+        <w:t>o</w:t>
+      </w:r>
+      <w:r>
+        <w:rPr>
+          <w:sz w:val="20"/>
+          <w:szCs w:val="20"/>
+        </w:rPr>
+        <w:t>dels</w:t>
+      </w:r>
+      <w:r>
+        <w:rPr>
+          <w:sz w:val="20"/>
+          <w:szCs w:val="20"/>
+        </w:rPr>
+        <w:t xml:space="preserve"> which can be widely used on data that remains local to the hospital or health centre</w:t>
       </w:r>
       <w:r>
         <w:rPr>
@@ -1749,14 +1682,7 @@
           <w:sz w:val="20"/>
           <w:szCs w:val="20"/>
         </w:rPr>
-        <w:t xml:space="preserve"> allowing more users to </w:t>
-      </w:r>
-      <w:r>
-        <w:rPr>
-          <w:sz w:val="20"/>
-          <w:szCs w:val="20"/>
-        </w:rPr>
-        <w:t>benefit</w:t>
+        <w:t xml:space="preserve"> allowing more users to benefit</w:t>
       </w:r>
       <w:r>
         <w:rPr>
@@ -1807,34 +1733,6 @@
     <w:p>
       <w:pPr>
         <w:pBdr>
-          <w:top w:val="nil" w:color="000000" w:sz="0" w:space="0"/>
-          <w:left w:val="nil" w:color="000000" w:sz="0" w:space="0"/>
-          <w:bottom w:val="nil" w:color="000000" w:sz="0" w:space="0"/>
-          <w:right w:val="nil" w:color="000000" w:sz="0" w:space="0"/>
-          <w:between w:val="nil" w:color="000000" w:sz="0" w:space="0"/>
-        </w:pBdr>
-        <w:ind w:right="95"/>
-        <w:rPr>
-          <w:del w:author="Sean O Fithcheallaigh" w:date="2024-03-21T20:38:49.641Z" w:id="205786680"/>
-          <w:color w:val="000000"/>
-          <w:sz w:val="20"/>
-          <w:szCs w:val="20"/>
-        </w:rPr>
-      </w:pPr>
-      <w:del w:author="Sean O Fithcheallaigh" w:date="2024-03-21T20:38:49.641Z" w:id="1583908000">
-        <w:r>
-          <w:rPr>
-            <w:color w:val="000000" w:themeColor="text1" w:themeTint="FF" w:themeShade="FF"/>
-            <w:sz w:val="20"/>
-            <w:szCs w:val="20"/>
-          </w:rPr>
-          <w:delText>Use this compact format for references:</w:delText>
-        </w:r>
-      </w:del>
-    </w:p>
-    <w:p>
-      <w:pPr>
-        <w:pBdr>
           <w:top w:val="nil"/>
           <w:left w:val="nil"/>
           <w:bottom w:val="nil"/>
@@ -1893,8 +1791,9 @@
           <w:szCs w:val="20"/>
           <w:shd w:val="clear" w:color="auto" w:fill="FFFFFF"/>
         </w:rPr>
-        <w:t>Computers in Human Behavior Rep</w:t>
-      </w:r>
+        <w:t xml:space="preserve">Computers in Human </w:t>
+      </w:r>
+      <w:proofErr w:type="spellStart"/>
       <w:r>
         <w:rPr>
           <w:color w:val="1F1F1F"/>
@@ -1902,6 +1801,25 @@
           <w:szCs w:val="20"/>
           <w:shd w:val="clear" w:color="auto" w:fill="FFFFFF"/>
         </w:rPr>
+        <w:t>Behavior</w:t>
+      </w:r>
+      <w:proofErr w:type="spellEnd"/>
+      <w:r>
+        <w:rPr>
+          <w:color w:val="1F1F1F"/>
+          <w:sz w:val="20"/>
+          <w:szCs w:val="20"/>
+          <w:shd w:val="clear" w:color="auto" w:fill="FFFFFF"/>
+        </w:rPr>
+        <w:t xml:space="preserve"> Rep</w:t>
+      </w:r>
+      <w:r>
+        <w:rPr>
+          <w:color w:val="1F1F1F"/>
+          <w:sz w:val="20"/>
+          <w:szCs w:val="20"/>
+          <w:shd w:val="clear" w:color="auto" w:fill="FFFFFF"/>
+        </w:rPr>
         <w:t>orts</w:t>
       </w:r>
       <w:r>
@@ -1931,24 +1849,6 @@
         </w:rPr>
         <w:t>2023</w:t>
       </w:r>
-    </w:p>
-    <w:p>
-      <w:pPr>
-        <w:pBdr>
-          <w:top w:val="nil"/>
-          <w:left w:val="nil"/>
-          <w:bottom w:val="nil"/>
-          <w:right w:val="nil"/>
-          <w:between w:val="nil"/>
-        </w:pBdr>
-        <w:ind w:right="95"/>
-        <w:rPr>
-          <w:color w:val="1F1F1F"/>
-          <w:sz w:val="20"/>
-          <w:szCs w:val="20"/>
-          <w:shd w:val="clear" w:color="auto" w:fill="FFFFFF"/>
-        </w:rPr>
-      </w:pPr>
     </w:p>
     <w:p>
       <w:pPr>
@@ -2061,323 +1961,12 @@
     </w:p>
     <w:p>
       <w:pPr>
-        <w:pBdr>
-          <w:top w:val="nil" w:color="000000" w:sz="0" w:space="0"/>
-          <w:left w:val="nil" w:color="000000" w:sz="0" w:space="0"/>
-          <w:bottom w:val="nil" w:color="000000" w:sz="0" w:space="0"/>
-          <w:right w:val="nil" w:color="000000" w:sz="0" w:space="0"/>
-          <w:between w:val="nil" w:color="000000" w:sz="0" w:space="0"/>
-        </w:pBdr>
         <w:ind w:right="95"/>
         <w:rPr>
-          <w:del w:author="Sean O Fithcheallaigh" w:date="2024-03-22T10:57:42.691Z" w:id="1714816600"/>
-          <w:color w:val="000000"/>
           <w:sz w:val="20"/>
           <w:szCs w:val="20"/>
         </w:rPr>
       </w:pPr>
-      <w:del w:author="Sean O Fithcheallaigh" w:date="2024-03-22T10:57:42.691Z" w:id="1659070610">
-        <w:r>
-          <w:rPr>
-            <w:color w:val="000000" w:themeColor="text1" w:themeTint="FF" w:themeShade="FF"/>
-            <w:sz w:val="20"/>
-            <w:szCs w:val="20"/>
-          </w:rPr>
-          <w:delText>Journals:</w:delText>
-        </w:r>
-      </w:del>
-    </w:p>
-    <w:p>
-      <w:pPr>
-        <w:pBdr>
-          <w:top w:val="nil" w:color="000000" w:sz="0" w:space="0"/>
-          <w:left w:val="nil" w:color="000000" w:sz="0" w:space="0"/>
-          <w:bottom w:val="nil" w:color="000000" w:sz="0" w:space="0"/>
-          <w:right w:val="nil" w:color="000000" w:sz="0" w:space="0"/>
-          <w:between w:val="nil" w:color="000000" w:sz="0" w:space="0"/>
-        </w:pBdr>
-        <w:ind w:right="95"/>
-        <w:rPr>
-          <w:del w:author="Sean O Fithcheallaigh" w:date="2024-03-22T10:57:42.691Z" w:id="235853686"/>
-          <w:color w:val="000000"/>
-          <w:sz w:val="20"/>
-          <w:szCs w:val="20"/>
-        </w:rPr>
-      </w:pPr>
-      <w:del w:author="Sean O Fithcheallaigh" w:date="2024-03-22T10:57:42.691Z" w:id="1222281355">
-        <w:r>
-          <w:rPr>
-            <w:color w:val="000000" w:themeColor="text1" w:themeTint="FF" w:themeShade="FF"/>
-            <w:sz w:val="20"/>
-            <w:szCs w:val="20"/>
-          </w:rPr>
-          <w:delText xml:space="preserve">First Author’s Last Name </w:delText>
-        </w:r>
-        <w:r>
-          <w:rPr>
-            <w:i w:val="1"/>
-            <w:iCs w:val="1"/>
-            <w:color w:val="000000" w:themeColor="text1" w:themeTint="FF" w:themeShade="FF"/>
-            <w:sz w:val="20"/>
-            <w:szCs w:val="20"/>
-          </w:rPr>
-          <w:delText>(et al.)</w:delText>
-        </w:r>
-        <w:r>
-          <w:rPr>
-            <w:color w:val="000000" w:themeColor="text1" w:themeTint="FF" w:themeShade="FF"/>
-            <w:sz w:val="20"/>
-            <w:szCs w:val="20"/>
-          </w:rPr>
-          <w:delText>, Journal Name Volume: start page–end page, Year.</w:delText>
-        </w:r>
-      </w:del>
-    </w:p>
-    <w:p>
-      <w:pPr>
-        <w:pBdr>
-          <w:top w:val="nil" w:color="000000" w:sz="0" w:space="0"/>
-          <w:left w:val="nil" w:color="000000" w:sz="0" w:space="0"/>
-          <w:bottom w:val="nil" w:color="000000" w:sz="0" w:space="0"/>
-          <w:right w:val="nil" w:color="000000" w:sz="0" w:space="0"/>
-          <w:between w:val="nil" w:color="000000" w:sz="0" w:space="0"/>
-        </w:pBdr>
-        <w:ind w:right="95"/>
-        <w:rPr>
-          <w:del w:author="Sean O Fithcheallaigh" w:date="2024-03-22T10:57:42.691Z" w:id="1894821195"/>
-          <w:color w:val="000000"/>
-          <w:sz w:val="20"/>
-          <w:szCs w:val="20"/>
-        </w:rPr>
-      </w:pPr>
-    </w:p>
-    <w:p>
-      <w:pPr>
-        <w:pBdr>
-          <w:top w:val="nil" w:color="000000" w:sz="0" w:space="0"/>
-          <w:left w:val="nil" w:color="000000" w:sz="0" w:space="0"/>
-          <w:bottom w:val="nil" w:color="000000" w:sz="0" w:space="0"/>
-          <w:right w:val="nil" w:color="000000" w:sz="0" w:space="0"/>
-          <w:between w:val="nil" w:color="000000" w:sz="0" w:space="0"/>
-        </w:pBdr>
-        <w:ind w:right="95"/>
-        <w:rPr>
-          <w:del w:author="Sean O Fithcheallaigh" w:date="2024-03-22T10:57:42.691Z" w:id="1744643348"/>
-          <w:color w:val="000000"/>
-          <w:sz w:val="20"/>
-          <w:szCs w:val="20"/>
-        </w:rPr>
-      </w:pPr>
-      <w:del w:author="Sean O Fithcheallaigh" w:date="2024-03-22T10:57:42.691Z" w:id="1977474841">
-        <w:r>
-          <w:rPr>
-            <w:color w:val="000000" w:themeColor="text1" w:themeTint="FF" w:themeShade="FF"/>
-            <w:sz w:val="20"/>
-            <w:szCs w:val="20"/>
-          </w:rPr>
-          <w:delText>Conference Proceedings:</w:delText>
-        </w:r>
-      </w:del>
-    </w:p>
-    <w:p>
-      <w:pPr>
-        <w:pBdr>
-          <w:top w:val="nil" w:color="000000" w:sz="0" w:space="0"/>
-          <w:left w:val="nil" w:color="000000" w:sz="0" w:space="0"/>
-          <w:bottom w:val="nil" w:color="000000" w:sz="0" w:space="0"/>
-          <w:right w:val="nil" w:color="000000" w:sz="0" w:space="0"/>
-          <w:between w:val="nil" w:color="000000" w:sz="0" w:space="0"/>
-        </w:pBdr>
-        <w:ind w:right="95"/>
-        <w:rPr>
-          <w:del w:author="Sean O Fithcheallaigh" w:date="2024-03-22T10:57:42.69Z" w:id="1718295646"/>
-          <w:color w:val="000000"/>
-          <w:sz w:val="20"/>
-          <w:szCs w:val="20"/>
-        </w:rPr>
-      </w:pPr>
-      <w:del w:author="Sean O Fithcheallaigh" w:date="2024-03-22T10:57:42.69Z" w:id="193004226">
-        <w:r>
-          <w:rPr>
-            <w:color w:val="000000" w:themeColor="text1" w:themeTint="FF" w:themeShade="FF"/>
-            <w:sz w:val="20"/>
-            <w:szCs w:val="20"/>
-          </w:rPr>
-          <w:delText xml:space="preserve">First Author’s Last Name </w:delText>
-        </w:r>
-        <w:r>
-          <w:rPr>
-            <w:i w:val="1"/>
-            <w:iCs w:val="1"/>
-            <w:color w:val="000000" w:themeColor="text1" w:themeTint="FF" w:themeShade="FF"/>
-            <w:sz w:val="20"/>
-            <w:szCs w:val="20"/>
-          </w:rPr>
-          <w:delText>(et al.)</w:delText>
-        </w:r>
-        <w:r>
-          <w:rPr>
-            <w:color w:val="000000" w:themeColor="text1" w:themeTint="FF" w:themeShade="FF"/>
-            <w:sz w:val="20"/>
-            <w:szCs w:val="20"/>
-          </w:rPr>
-          <w:delText>, Conference Title, Location, Year.</w:delText>
-        </w:r>
-      </w:del>
-    </w:p>
-    <w:p>
-      <w:pPr>
-        <w:pBdr>
-          <w:top w:val="nil" w:color="000000" w:sz="0" w:space="0"/>
-          <w:left w:val="nil" w:color="000000" w:sz="0" w:space="0"/>
-          <w:bottom w:val="nil" w:color="000000" w:sz="0" w:space="0"/>
-          <w:right w:val="nil" w:color="000000" w:sz="0" w:space="0"/>
-          <w:between w:val="nil" w:color="000000" w:sz="0" w:space="0"/>
-        </w:pBdr>
-        <w:ind w:right="95"/>
-        <w:rPr>
-          <w:del w:author="Sean O Fithcheallaigh" w:date="2024-03-22T10:57:42.69Z" w:id="2069132533"/>
-          <w:color w:val="000000"/>
-          <w:sz w:val="20"/>
-          <w:szCs w:val="20"/>
-        </w:rPr>
-      </w:pPr>
-    </w:p>
-    <w:p>
-      <w:pPr>
-        <w:pBdr>
-          <w:top w:val="nil" w:color="000000" w:sz="0" w:space="0"/>
-          <w:left w:val="nil" w:color="000000" w:sz="0" w:space="0"/>
-          <w:bottom w:val="nil" w:color="000000" w:sz="0" w:space="0"/>
-          <w:right w:val="nil" w:color="000000" w:sz="0" w:space="0"/>
-          <w:between w:val="nil" w:color="000000" w:sz="0" w:space="0"/>
-        </w:pBdr>
-        <w:ind w:right="95"/>
-        <w:rPr>
-          <w:del w:author="Sean O Fithcheallaigh" w:date="2024-03-22T10:57:42.69Z" w:id="1938671238"/>
-          <w:color w:val="000000"/>
-          <w:sz w:val="20"/>
-          <w:szCs w:val="20"/>
-        </w:rPr>
-      </w:pPr>
-      <w:del w:author="Sean O Fithcheallaigh" w:date="2024-03-22T10:57:42.69Z" w:id="436510390">
-        <w:r>
-          <w:rPr>
-            <w:color w:val="000000" w:themeColor="text1" w:themeTint="FF" w:themeShade="FF"/>
-            <w:sz w:val="20"/>
-            <w:szCs w:val="20"/>
-          </w:rPr>
-          <w:delText>Theses:</w:delText>
-        </w:r>
-      </w:del>
-    </w:p>
-    <w:p>
-      <w:pPr>
-        <w:pBdr>
-          <w:top w:val="nil" w:color="000000" w:sz="0" w:space="0"/>
-          <w:left w:val="nil" w:color="000000" w:sz="0" w:space="0"/>
-          <w:bottom w:val="nil" w:color="000000" w:sz="0" w:space="0"/>
-          <w:right w:val="nil" w:color="000000" w:sz="0" w:space="0"/>
-          <w:between w:val="nil" w:color="000000" w:sz="0" w:space="0"/>
-        </w:pBdr>
-        <w:ind w:right="95"/>
-        <w:rPr>
-          <w:del w:author="Sean O Fithcheallaigh" w:date="2024-03-22T10:57:42.69Z" w:id="9635946"/>
-          <w:color w:val="000000"/>
-          <w:sz w:val="20"/>
-          <w:szCs w:val="20"/>
-        </w:rPr>
-      </w:pPr>
-      <w:del w:author="Sean O Fithcheallaigh" w:date="2024-03-22T10:57:42.69Z" w:id="374302247">
-        <w:r>
-          <w:rPr>
-            <w:color w:val="000000" w:themeColor="text1" w:themeTint="FF" w:themeShade="FF"/>
-            <w:sz w:val="20"/>
-            <w:szCs w:val="20"/>
-          </w:rPr>
-          <w:delText>Author’s Last Name, Thesis Title, Degree, University, Year</w:delText>
-        </w:r>
-      </w:del>
-    </w:p>
-    <w:p>
-      <w:pPr>
-        <w:pBdr>
-          <w:top w:val="nil" w:color="000000" w:sz="0" w:space="0"/>
-          <w:left w:val="nil" w:color="000000" w:sz="0" w:space="0"/>
-          <w:bottom w:val="nil" w:color="000000" w:sz="0" w:space="0"/>
-          <w:right w:val="nil" w:color="000000" w:sz="0" w:space="0"/>
-          <w:between w:val="nil" w:color="000000" w:sz="0" w:space="0"/>
-        </w:pBdr>
-        <w:ind w:right="95"/>
-        <w:rPr>
-          <w:del w:author="Sean O Fithcheallaigh" w:date="2024-03-22T10:57:42.689Z" w:id="1098370458"/>
-          <w:color w:val="000000"/>
-          <w:sz w:val="20"/>
-          <w:szCs w:val="20"/>
-        </w:rPr>
-      </w:pPr>
-    </w:p>
-    <w:p>
-      <w:pPr>
-        <w:pBdr>
-          <w:top w:val="nil" w:color="000000" w:sz="0" w:space="0"/>
-          <w:left w:val="nil" w:color="000000" w:sz="0" w:space="0"/>
-          <w:bottom w:val="nil" w:color="000000" w:sz="0" w:space="0"/>
-          <w:right w:val="nil" w:color="000000" w:sz="0" w:space="0"/>
-          <w:between w:val="nil" w:color="000000" w:sz="0" w:space="0"/>
-        </w:pBdr>
-        <w:ind w:right="95"/>
-        <w:rPr>
-          <w:del w:author="Sean O Fithcheallaigh" w:date="2024-03-22T10:57:42.689Z" w:id="553288061"/>
-          <w:color w:val="000000"/>
-          <w:sz w:val="20"/>
-          <w:szCs w:val="20"/>
-        </w:rPr>
-      </w:pPr>
-      <w:del w:author="Sean O Fithcheallaigh" w:date="2024-03-22T10:57:42.689Z" w:id="84091644">
-        <w:r>
-          <w:rPr>
-            <w:color w:val="000000" w:themeColor="text1" w:themeTint="FF" w:themeShade="FF"/>
-            <w:sz w:val="20"/>
-            <w:szCs w:val="20"/>
-          </w:rPr>
-          <w:delText>Books:</w:delText>
-        </w:r>
-      </w:del>
-    </w:p>
-    <w:p>
-      <w:pPr>
-        <w:ind w:right="95"/>
-        <w:rPr>
-          <w:sz w:val="20"/>
-          <w:szCs w:val="20"/>
-        </w:rPr>
-      </w:pPr>
-      <w:del w:author="Sean O Fithcheallaigh" w:date="2024-03-22T10:57:42.687Z" w:id="1626935755">
-        <w:r>
-          <w:rPr>
-            <w:sz w:val="20"/>
-            <w:szCs w:val="20"/>
-          </w:rPr>
-          <w:delText xml:space="preserve">First Author’s Last Name </w:delText>
-        </w:r>
-        <w:r>
-          <w:rPr>
-            <w:i w:val="1"/>
-            <w:iCs w:val="1"/>
-            <w:sz w:val="20"/>
-            <w:szCs w:val="20"/>
-          </w:rPr>
-          <w:delText>(et al.)</w:delText>
-        </w:r>
-        <w:r>
-          <w:rPr>
-            <w:sz w:val="20"/>
-            <w:szCs w:val="20"/>
-          </w:rPr>
-          <w:delText>, Title, Publisher, Year.</w:delText>
-        </w:r>
-      </w:del>
     </w:p>
     <w:sectPr>
       <w:type w:val="continuous"/>
@@ -2489,7 +2078,7 @@
           <wp:extent cx="1227453" cy="500932"/>
           <wp:effectExtent l="0" t="0" r="0" b="0"/>
           <wp:wrapNone/>
-          <wp:docPr id="2106370223" name="image2.png"/>
+          <wp:docPr id="681855309" name="image2.png"/>
           <wp:cNvGraphicFramePr/>
           <a:graphic xmlns:a="http://schemas.openxmlformats.org/drawingml/2006/main">
             <a:graphicData uri="http://schemas.openxmlformats.org/drawingml/2006/picture">
@@ -2541,17 +2130,33 @@
       </w:r>
     </w:p>
   </w:footnote>
+  <w:footnote w:id="1">
+    <w:p>
+      <w:pPr>
+        <w:pStyle w:val="FootnoteText"/>
+        <w:rPr>
+          <w:lang w:val="en-US"/>
+        </w:rPr>
+      </w:pPr>
+      <w:r>
+        <w:rPr>
+          <w:rStyle w:val="FootnoteReference"/>
+        </w:rPr>
+        <w:footnoteRef/>
+      </w:r>
+      <w:r>
+        <w:t>https://unctad.org/page/data-protection-and-privacy-legislation-worldwide</w:t>
+      </w:r>
+    </w:p>
+  </w:footnote>
 </w:footnotes>
 </file>
 
 <file path=word/intelligence2.xml><?xml version="1.0" encoding="utf-8"?>
-<int2:intelligence xmlns:int2="http://schemas.microsoft.com/office/intelligence/2020/intelligence">
-  <int2:observations>
-    <int2:bookmark int2:bookmarkName="_Int_LgE6DZsc" int2:invalidationBookmarkName="" int2:hashCode="DoP0+0mWEf7VmA" int2:id="0BBjsM6Y">
-      <int2:state int2:type="WordDesignerPullQuotesAnnotation" int2:value="Reviewed"/>
-    </int2:bookmark>
-  </int2:observations>
+<int2:intelligence xmlns:int2="http://schemas.microsoft.com/office/intelligence/2020/intelligence" xmlns:oel="http://schemas.microsoft.com/office/2019/extlst">
+  <int2:observations/>
   <int2:intelligenceSettings/>
+  <int2:onDemandWorkflows/>
 </int2:intelligence>
 </file>
 
@@ -3347,6 +2952,78 @@
       <w:szCs w:val="48"/>
     </w:rPr>
   </w:style>
+  <w:style w:type="paragraph" w:styleId="Revision">
+    <w:name w:val="Revision"/>
+    <w:hidden/>
+    <w:uiPriority w:val="99"/>
+    <w:semiHidden/>
+    <w:rsid w:val="00062534"/>
+    <w:pPr>
+      <w:tabs>
+        <w:tab w:val="clear" w:pos="397"/>
+      </w:tabs>
+      <w:jc w:val="left"/>
+    </w:pPr>
+  </w:style>
+  <w:style w:type="paragraph" w:styleId="FootnoteText">
+    <w:name w:val="footnote text"/>
+    <w:basedOn w:val="Normal"/>
+    <w:link w:val="FootnoteTextChar"/>
+    <w:uiPriority w:val="99"/>
+    <w:semiHidden/>
+    <w:unhideWhenUsed/>
+    <w:rsid w:val="00724CEA"/>
+    <w:rPr>
+      <w:sz w:val="20"/>
+      <w:szCs w:val="20"/>
+    </w:rPr>
+  </w:style>
+  <w:style w:type="character" w:styleId="FootnoteTextChar" w:customStyle="1">
+    <w:name w:val="Footnote Text Char"/>
+    <w:basedOn w:val="DefaultParagraphFont"/>
+    <w:link w:val="FootnoteText"/>
+    <w:uiPriority w:val="99"/>
+    <w:semiHidden/>
+    <w:rsid w:val="00724CEA"/>
+    <w:rPr>
+      <w:sz w:val="20"/>
+      <w:szCs w:val="20"/>
+    </w:rPr>
+  </w:style>
+  <w:style w:type="character" w:styleId="FootnoteReference">
+    <w:name w:val="footnote reference"/>
+    <w:basedOn w:val="DefaultParagraphFont"/>
+    <w:uiPriority w:val="99"/>
+    <w:semiHidden/>
+    <w:unhideWhenUsed/>
+    <w:rsid w:val="00724CEA"/>
+    <w:rPr>
+      <w:vertAlign w:val="superscript"/>
+    </w:rPr>
+  </w:style>
+  <w:style w:type="character" w:styleId="Hyperlink">
+    <w:name w:val="Hyperlink"/>
+    <w:basedOn w:val="DefaultParagraphFont"/>
+    <w:uiPriority w:val="99"/>
+    <w:unhideWhenUsed/>
+    <w:rsid w:val="007C6E7D"/>
+    <w:rPr>
+      <w:color w:val="0563C1" w:themeColor="hyperlink"/>
+      <w:u w:val="single"/>
+    </w:rPr>
+  </w:style>
+  <w:style w:type="character" w:styleId="UnresolvedMention">
+    <w:name w:val="Unresolved Mention"/>
+    <w:basedOn w:val="DefaultParagraphFont"/>
+    <w:uiPriority w:val="99"/>
+    <w:semiHidden/>
+    <w:unhideWhenUsed/>
+    <w:rsid w:val="007C6E7D"/>
+    <w:rPr>
+      <w:color w:val="605E5C"/>
+      <w:shd w:val="clear" w:color="auto" w:fill="E1DFDD"/>
+    </w:rPr>
+  </w:style>
 </w:styles>
 </file>
 
@@ -3651,6 +3328,10 @@
 </go:gDocsCustomXmlDataStorage>
 </file>
 
+<file path=customXml/item2.xml><?xml version="1.0" encoding="utf-8"?>
+<b:Sources xmlns:b="http://schemas.openxmlformats.org/officeDocument/2006/bibliography" xmlns="http://schemas.openxmlformats.org/officeDocument/2006/bibliography" SelectedStyle="\APASixthEditionOfficeOnline.xsl" StyleName="APA" Version="6"/>
+</file>
+
 <file path=customXml/itemProps1.xml><?xml version="1.0" encoding="utf-8"?>
 <ds:datastoreItem xmlns:ds="http://schemas.openxmlformats.org/officeDocument/2006/customXml" ds:itemID="{11111111-1234-1234-1234-123412341234}">
   <ds:schemaRefs>
@@ -3658,4 +3339,12 @@
     <ds:schemaRef ds:uri="http://schemas.openxmlformats.org/officeDocument/2006/relationships"/>
   </ds:schemaRefs>
 </ds:datastoreItem>
+</file>
+
+<file path=customXml/itemProps2.xml><?xml version="1.0" encoding="utf-8"?>
+<ds:datastoreItem xmlns:ds="http://schemas.openxmlformats.org/officeDocument/2006/customXml" ds:itemID="{0D970C5C-31D9-4A8C-A008-822990D41485}">
+  <ds:schemaRefs>
+    <ds:schemaRef ds:uri="http://schemas.openxmlformats.org/officeDocument/2006/bibliography"/>
+  </ds:schemaRefs>
+</ds:datastoreItem>
 </file>
</xml_diff>